<commit_message>
add login logic in views.py user.py
</commit_message>
<xml_diff>
--- a/使用说明.docx
+++ b/使用说明.docx
@@ -157,12 +157,11 @@
           <w:szCs w:val="28"/>
           <w:lang w:val="en-US" w:eastAsia="zh-CN"/>
         </w:rPr>
-        <w:t>说明文档由注意事项、数据库设计、py文件组成结构及相互关系、html静态页面及后台使用方法四部分组成。</w:t>
-      </w:r>
-    </w:p>
-    <w:p>
-      <w:pPr>
-        <w:ind w:firstLine="420" w:firstLineChars="0"/>
+        <w:t>说明文档由注意事项、数据库设计、py文件功能、html页面对应操作流程、前后端交互五部分组成。</w:t>
+      </w:r>
+    </w:p>
+    <w:p>
+      <w:pPr>
         <w:rPr>
           <w:rFonts w:hint="eastAsia"/>
           <w:sz w:val="28"/>
@@ -206,35 +205,35 @@
           <w:szCs w:val="28"/>
           <w:lang w:val="en-US" w:eastAsia="zh-CN"/>
         </w:rPr>
-        <w:t>0、注意事项：本系统用户仅有管理员一类</w:t>
+        <w:t>一、注意事项：本系统用户仅有管理员一类</w:t>
+      </w:r>
+    </w:p>
+    <w:p>
+      <w:pPr>
+        <w:numPr>
+          <w:numId w:val="0"/>
+        </w:numPr>
+        <w:rPr>
+          <w:rFonts w:hint="eastAsia"/>
+          <w:sz w:val="28"/>
+          <w:szCs w:val="28"/>
+          <w:lang w:val="en-US" w:eastAsia="zh-CN"/>
+        </w:rPr>
+      </w:pPr>
+      <w:r>
+        <w:rPr>
+          <w:rFonts w:hint="eastAsia"/>
+          <w:sz w:val="28"/>
+          <w:szCs w:val="28"/>
+          <w:lang w:val="en-US" w:eastAsia="zh-CN"/>
+        </w:rPr>
+        <w:t>二、数据库设计</w:t>
       </w:r>
     </w:p>
     <w:p>
       <w:pPr>
         <w:numPr>
           <w:ilvl w:val="0"/>
-          <w:numId w:val="1"/>
-        </w:numPr>
-        <w:rPr>
-          <w:rFonts w:hint="eastAsia"/>
-          <w:sz w:val="28"/>
-          <w:szCs w:val="28"/>
-          <w:lang w:val="en-US" w:eastAsia="zh-CN"/>
-        </w:rPr>
-      </w:pPr>
-      <w:r>
-        <w:rPr>
-          <w:rFonts w:hint="eastAsia"/>
-          <w:sz w:val="28"/>
-          <w:szCs w:val="28"/>
-          <w:lang w:val="en-US" w:eastAsia="zh-CN"/>
-        </w:rPr>
-        <w:t>数据库设计</w:t>
-      </w:r>
-    </w:p>
-    <w:p>
-      <w:pPr>
-        <w:numPr>
           <w:numId w:val="0"/>
         </w:numPr>
         <w:rPr>
@@ -257,6 +256,7 @@
     <w:p>
       <w:pPr>
         <w:numPr>
+          <w:ilvl w:val="0"/>
           <w:numId w:val="0"/>
         </w:numPr>
         <w:rPr>
@@ -279,6 +279,7 @@
     <w:p>
       <w:pPr>
         <w:numPr>
+          <w:ilvl w:val="0"/>
           <w:numId w:val="0"/>
         </w:numPr>
         <w:rPr>
@@ -301,6 +302,7 @@
     <w:p>
       <w:pPr>
         <w:numPr>
+          <w:ilvl w:val="0"/>
           <w:numId w:val="0"/>
         </w:numPr>
         <w:rPr>
@@ -333,29 +335,29 @@
     <w:p>
       <w:pPr>
         <w:numPr>
+          <w:numId w:val="0"/>
+        </w:numPr>
+        <w:rPr>
+          <w:rFonts w:hint="eastAsia"/>
+          <w:sz w:val="28"/>
+          <w:szCs w:val="28"/>
+          <w:lang w:val="en-US" w:eastAsia="zh-CN"/>
+        </w:rPr>
+      </w:pPr>
+      <w:r>
+        <w:rPr>
+          <w:rFonts w:hint="eastAsia"/>
+          <w:sz w:val="28"/>
+          <w:szCs w:val="28"/>
+          <w:lang w:val="en-US" w:eastAsia="zh-CN"/>
+        </w:rPr>
+        <w:t>三、py文件</w:t>
+      </w:r>
+    </w:p>
+    <w:p>
+      <w:pPr>
+        <w:numPr>
           <w:ilvl w:val="0"/>
-          <w:numId w:val="1"/>
-        </w:numPr>
-        <w:rPr>
-          <w:rFonts w:hint="eastAsia"/>
-          <w:sz w:val="28"/>
-          <w:szCs w:val="28"/>
-          <w:lang w:val="en-US" w:eastAsia="zh-CN"/>
-        </w:rPr>
-      </w:pPr>
-      <w:r>
-        <w:rPr>
-          <w:rFonts w:hint="eastAsia"/>
-          <w:sz w:val="28"/>
-          <w:szCs w:val="28"/>
-          <w:lang w:val="en-US" w:eastAsia="zh-CN"/>
-        </w:rPr>
-        <w:t>py文件</w:t>
-      </w:r>
-    </w:p>
-    <w:p>
-      <w:pPr>
-        <w:numPr>
           <w:numId w:val="0"/>
         </w:numPr>
         <w:rPr>
@@ -378,6 +380,7 @@
     <w:p>
       <w:pPr>
         <w:numPr>
+          <w:ilvl w:val="0"/>
           <w:numId w:val="0"/>
         </w:numPr>
         <w:rPr>
@@ -400,6 +403,7 @@
     <w:p>
       <w:pPr>
         <w:numPr>
+          <w:ilvl w:val="0"/>
           <w:numId w:val="0"/>
         </w:numPr>
         <w:rPr>
@@ -417,6 +421,243 @@
           <w:lang w:val="en-US" w:eastAsia="zh-CN"/>
         </w:rPr>
         <w:t>user.py 用户文件，功能：验证登陆，管理员创建用户（管理员）</w:t>
+      </w:r>
+    </w:p>
+    <w:p>
+      <w:pPr>
+        <w:numPr>
+          <w:numId w:val="0"/>
+        </w:numPr>
+        <w:rPr>
+          <w:rFonts w:hint="eastAsia"/>
+          <w:sz w:val="28"/>
+          <w:szCs w:val="28"/>
+          <w:lang w:val="en-US" w:eastAsia="zh-CN"/>
+        </w:rPr>
+      </w:pPr>
+      <w:r>
+        <w:rPr>
+          <w:rFonts w:hint="eastAsia"/>
+          <w:sz w:val="28"/>
+          <w:szCs w:val="28"/>
+          <w:lang w:val="en-US" w:eastAsia="zh-CN"/>
+        </w:rPr>
+        <w:t>四、html页面</w:t>
+      </w:r>
+    </w:p>
+    <w:p>
+      <w:pPr>
+        <w:numPr>
+          <w:numId w:val="0"/>
+        </w:numPr>
+        <w:rPr>
+          <w:rFonts w:hint="eastAsia"/>
+          <w:sz w:val="28"/>
+          <w:szCs w:val="28"/>
+          <w:lang w:val="en-US" w:eastAsia="zh-CN"/>
+        </w:rPr>
+      </w:pPr>
+      <w:r>
+        <w:rPr>
+          <w:rFonts w:hint="eastAsia"/>
+          <w:sz w:val="28"/>
+          <w:szCs w:val="28"/>
+          <w:lang w:val="en-US" w:eastAsia="zh-CN"/>
+        </w:rPr>
+        <w:t>base.html公共模板页</w:t>
+      </w:r>
+    </w:p>
+    <w:p>
+      <w:pPr>
+        <w:numPr>
+          <w:numId w:val="0"/>
+        </w:numPr>
+        <w:rPr>
+          <w:rFonts w:hint="eastAsia"/>
+          <w:sz w:val="28"/>
+          <w:szCs w:val="28"/>
+          <w:lang w:val="en-US" w:eastAsia="zh-CN"/>
+        </w:rPr>
+      </w:pPr>
+      <w:r>
+        <w:rPr>
+          <w:rFonts w:hint="eastAsia"/>
+          <w:sz w:val="28"/>
+          <w:szCs w:val="28"/>
+          <w:lang w:val="en-US" w:eastAsia="zh-CN"/>
+        </w:rPr>
+        <w:t>login.html登陆页,表单包括用户名、密码、是否保持登陆状态。</w:t>
+      </w:r>
+    </w:p>
+    <w:p>
+      <w:pPr>
+        <w:numPr>
+          <w:numId w:val="0"/>
+        </w:numPr>
+        <w:rPr>
+          <w:rFonts w:hint="eastAsia"/>
+          <w:sz w:val="28"/>
+          <w:szCs w:val="28"/>
+          <w:lang w:val="en-US" w:eastAsia="zh-CN"/>
+        </w:rPr>
+      </w:pPr>
+    </w:p>
+    <w:p>
+      <w:pPr>
+        <w:numPr>
+          <w:numId w:val="0"/>
+        </w:numPr>
+        <w:rPr>
+          <w:rFonts w:hint="eastAsia"/>
+          <w:sz w:val="28"/>
+          <w:szCs w:val="28"/>
+          <w:lang w:val="en-US" w:eastAsia="zh-CN"/>
+        </w:rPr>
+      </w:pPr>
+      <w:r>
+        <w:rPr>
+          <w:rFonts w:hint="eastAsia"/>
+          <w:sz w:val="28"/>
+          <w:szCs w:val="28"/>
+          <w:lang w:val="en-US" w:eastAsia="zh-CN"/>
+        </w:rPr>
+        <w:t>五、前后端交互</w:t>
+      </w:r>
+    </w:p>
+    <w:p>
+      <w:pPr>
+        <w:numPr>
+          <w:numId w:val="0"/>
+        </w:numPr>
+        <w:rPr>
+          <w:rFonts w:hint="eastAsia"/>
+          <w:sz w:val="28"/>
+          <w:szCs w:val="28"/>
+          <w:lang w:val="en-US" w:eastAsia="zh-CN"/>
+        </w:rPr>
+      </w:pPr>
+      <w:r>
+        <w:rPr>
+          <w:rFonts w:hint="eastAsia"/>
+          <w:sz w:val="28"/>
+          <w:szCs w:val="28"/>
+          <w:lang w:val="en-US" w:eastAsia="zh-CN"/>
+        </w:rPr>
+        <w:t>post均有csrf,以下不重复阐述</w:t>
+      </w:r>
+    </w:p>
+    <w:p>
+      <w:pPr>
+        <w:numPr>
+          <w:numId w:val="0"/>
+        </w:numPr>
+        <w:rPr>
+          <w:rFonts w:hint="eastAsia"/>
+          <w:sz w:val="28"/>
+          <w:szCs w:val="28"/>
+          <w:lang w:val="en-US" w:eastAsia="zh-CN"/>
+        </w:rPr>
+      </w:pPr>
+      <w:r>
+        <w:rPr>
+          <w:rFonts w:hint="eastAsia"/>
+          <w:sz w:val="28"/>
+          <w:szCs w:val="28"/>
+          <w:lang w:val="en-US" w:eastAsia="zh-CN"/>
+        </w:rPr>
+        <w:t>1、登陆:</w:t>
+      </w:r>
+    </w:p>
+    <w:p>
+      <w:pPr>
+        <w:numPr>
+          <w:numId w:val="0"/>
+        </w:numPr>
+        <w:ind w:firstLine="560" w:firstLineChars="200"/>
+        <w:rPr>
+          <w:rFonts w:hint="eastAsia"/>
+          <w:sz w:val="28"/>
+          <w:szCs w:val="28"/>
+          <w:lang w:val="en-US" w:eastAsia="zh-CN"/>
+        </w:rPr>
+      </w:pPr>
+      <w:r>
+        <w:rPr>
+          <w:rFonts w:hint="eastAsia"/>
+          <w:sz w:val="28"/>
+          <w:szCs w:val="28"/>
+          <w:lang w:val="en-US" w:eastAsia="zh-CN"/>
+        </w:rPr>
+        <w:t>ajax: post {username: xx ,password: xx, online: x}</w:t>
+      </w:r>
+    </w:p>
+    <w:p>
+      <w:pPr>
+        <w:numPr>
+          <w:numId w:val="0"/>
+        </w:numPr>
+        <w:ind w:firstLine="560" w:firstLineChars="200"/>
+        <w:rPr>
+          <w:rFonts w:hint="eastAsia"/>
+          <w:sz w:val="28"/>
+          <w:szCs w:val="28"/>
+          <w:lang w:val="en-US" w:eastAsia="zh-CN"/>
+        </w:rPr>
+      </w:pPr>
+      <w:r>
+        <w:rPr>
+          <w:rFonts w:hint="eastAsia"/>
+          <w:sz w:val="28"/>
+          <w:szCs w:val="28"/>
+          <w:lang w:val="en-US" w:eastAsia="zh-CN"/>
+        </w:rPr>
+        <w:t>前端自行检查账号密码长度、字类型合法性</w:t>
+      </w:r>
+    </w:p>
+    <w:p>
+      <w:pPr>
+        <w:numPr>
+          <w:numId w:val="0"/>
+        </w:numPr>
+        <w:ind w:firstLine="560" w:firstLineChars="200"/>
+        <w:rPr>
+          <w:rFonts w:hint="eastAsia"/>
+          <w:sz w:val="28"/>
+          <w:szCs w:val="28"/>
+          <w:lang w:val="en-US" w:eastAsia="zh-CN"/>
+        </w:rPr>
+      </w:pPr>
+      <w:r>
+        <w:rPr>
+          <w:rFonts w:hint="eastAsia"/>
+          <w:sz w:val="28"/>
+          <w:szCs w:val="28"/>
+          <w:lang w:val="en-US" w:eastAsia="zh-CN"/>
+        </w:rPr>
+        <w:t>若合法，后端返回: 类型+代号 F错误 T成功  F0账号不存在 F1账号密码不对应 F2服务器内部错误</w:t>
+      </w:r>
+    </w:p>
+    <w:p>
+      <w:pPr>
+        <w:numPr>
+          <w:numId w:val="0"/>
+        </w:numPr>
+        <w:ind w:firstLine="560" w:firstLineChars="200"/>
+        <w:rPr>
+          <w:rFonts w:hint="eastAsia"/>
+          <w:sz w:val="28"/>
+          <w:szCs w:val="28"/>
+          <w:lang w:val="en-US" w:eastAsia="zh-CN"/>
+        </w:rPr>
+      </w:pPr>
+      <w:r>
+        <w:rPr>
+          <w:rFonts w:hint="eastAsia"/>
+          <w:sz w:val="28"/>
+          <w:szCs w:val="28"/>
+          <w:lang w:val="en-US" w:eastAsia="zh-CN"/>
+        </w:rPr>
+        <w:t>若勾选记录登陆状态(online=1)，则自动登陆，记录session，之后登陆时检测session自动登陆，否则不自动登陆。</w:t>
       </w:r>
       <w:bookmarkStart w:id="0" w:name="_GoBack"/>
       <w:bookmarkEnd w:id="0"/>
@@ -429,26 +670,6 @@
     </w:sectPr>
   </w:body>
 </w:document>
-</file>
-
-<file path=word/numbering.xml><?xml version="1.0" encoding="utf-8"?>
-<w:numbering xmlns:wpc="http://schemas.microsoft.com/office/word/2010/wordprocessingCanvas" xmlns:mc="http://schemas.openxmlformats.org/markup-compatibility/2006" xmlns:o="urn:schemas-microsoft-com:office:office" xmlns:r="http://schemas.openxmlformats.org/officeDocument/2006/relationships" xmlns:m="http://schemas.openxmlformats.org/officeDocument/2006/math" xmlns:v="urn:schemas-microsoft-com:vml" xmlns:wp14="http://schemas.microsoft.com/office/word/2010/wordprocessingDrawing" xmlns:wp="http://schemas.openxmlformats.org/drawingml/2006/wordprocessingDrawing" xmlns:w10="urn:schemas-microsoft-com:office:word" xmlns:w="http://schemas.openxmlformats.org/wordprocessingml/2006/main" xmlns:w14="http://schemas.microsoft.com/office/word/2010/wordml" xmlns:wpg="http://schemas.microsoft.com/office/word/2010/wordprocessingGroup" xmlns:wpi="http://schemas.microsoft.com/office/word/2010/wordprocessingInk" xmlns:wne="http://schemas.microsoft.com/office/word/2006/wordml" xmlns:wps="http://schemas.microsoft.com/office/word/2010/wordprocessingShape" mc:Ignorable="w14 wp14">
-  <w:abstractNum w:abstractNumId="0">
-    <w:nsid w:val="598DB58F"/>
-    <w:multiLevelType w:val="singleLevel"/>
-    <w:tmpl w:val="598DB58F"/>
-    <w:lvl w:ilvl="0" w:tentative="0">
-      <w:start w:val="1"/>
-      <w:numFmt w:val="decimal"/>
-      <w:suff w:val="nothing"/>
-      <w:lvlText w:val="%1、"/>
-      <w:lvlJc w:val="left"/>
-    </w:lvl>
-  </w:abstractNum>
-  <w:num w:numId="1">
-    <w:abstractNumId w:val="0"/>
-  </w:num>
-</w:numbering>
 </file>
 
 <file path=word/styles.xml><?xml version="1.0" encoding="utf-8"?>
@@ -546,7 +767,7 @@
     <w:lsdException w:unhideWhenUsed="0" w:uiPriority="0" w:semiHidden="0" w:name="Body Text Indent 2"/>
     <w:lsdException w:unhideWhenUsed="0" w:uiPriority="0" w:semiHidden="0" w:name="Body Text Indent 3"/>
     <w:lsdException w:unhideWhenUsed="0" w:uiPriority="0" w:semiHidden="0" w:name="Block Text"/>
-    <w:lsdException w:unhideWhenUsed="0" w:uiPriority="0" w:semiHidden="0" w:name="Hyperlink"/>
+    <w:lsdException w:qFormat="1" w:unhideWhenUsed="0" w:uiPriority="0" w:semiHidden="0" w:name="Hyperlink"/>
     <w:lsdException w:unhideWhenUsed="0" w:uiPriority="0" w:semiHidden="0" w:name="FollowedHyperlink"/>
     <w:lsdException w:qFormat="1" w:unhideWhenUsed="0" w:uiPriority="0" w:semiHidden="0" w:name="Strong"/>
     <w:lsdException w:qFormat="1" w:unhideWhenUsed="0" w:uiPriority="0" w:semiHidden="0" w:name="Emphasis"/>
@@ -564,7 +785,7 @@
     <w:lsdException w:unhideWhenUsed="0" w:uiPriority="0" w:semiHidden="0" w:name="HTML Sample"/>
     <w:lsdException w:unhideWhenUsed="0" w:uiPriority="0" w:semiHidden="0" w:name="HTML Typewriter"/>
     <w:lsdException w:unhideWhenUsed="0" w:uiPriority="0" w:semiHidden="0" w:name="HTML Variable"/>
-    <w:lsdException w:unhideWhenUsed="0" w:uiPriority="0" w:name="Normal Table"/>
+    <w:lsdException w:qFormat="1" w:unhideWhenUsed="0" w:uiPriority="0" w:name="Normal Table"/>
     <w:lsdException w:unhideWhenUsed="0" w:uiPriority="0" w:semiHidden="0" w:name="annotation subject"/>
     <w:lsdException w:unhideWhenUsed="0" w:uiPriority="0" w:semiHidden="0" w:name="Table Simple 1"/>
     <w:lsdException w:unhideWhenUsed="0" w:uiPriority="0" w:semiHidden="0" w:name="Table Simple 2"/>
@@ -752,6 +973,7 @@
   <w:style w:type="table" w:default="1" w:styleId="5">
     <w:name w:val="Normal Table"/>
     <w:semiHidden/>
+    <w:qFormat/>
     <w:uiPriority w:val="0"/>
     <w:tblPr>
       <w:tblLayout w:type="fixed"/>
@@ -766,6 +988,7 @@
   <w:style w:type="character" w:styleId="4">
     <w:name w:val="Hyperlink"/>
     <w:basedOn w:val="3"/>
+    <w:qFormat/>
     <w:uiPriority w:val="0"/>
     <w:rPr>
       <w:color w:val="0000FF"/>

</xml_diff>

<commit_message>
add type in models.py in Block
</commit_message>
<xml_diff>
--- a/使用说明.docx
+++ b/使用说明.docx
@@ -320,204 +320,333 @@
           <w:szCs w:val="28"/>
           <w:lang w:val="en-US" w:eastAsia="zh-CN"/>
         </w:rPr>
-        <w:t>板块表：     ID、父板块ID、标题、描述、最后修改日期、备注。</w:t>
-      </w:r>
-    </w:p>
-    <w:p>
-      <w:pPr>
-        <w:rPr>
-          <w:rFonts w:hint="eastAsia"/>
-          <w:sz w:val="28"/>
-          <w:szCs w:val="28"/>
-          <w:lang w:val="en-US" w:eastAsia="zh-CN"/>
-        </w:rPr>
-      </w:pPr>
-    </w:p>
-    <w:p>
-      <w:pPr>
-        <w:numPr>
-          <w:ilvl w:val="0"/>
-          <w:numId w:val="0"/>
-        </w:numPr>
-        <w:rPr>
-          <w:rFonts w:hint="eastAsia"/>
-          <w:sz w:val="28"/>
-          <w:szCs w:val="28"/>
-          <w:lang w:val="en-US" w:eastAsia="zh-CN"/>
-        </w:rPr>
-      </w:pPr>
-      <w:r>
-        <w:rPr>
-          <w:rFonts w:hint="eastAsia"/>
-          <w:sz w:val="28"/>
-          <w:szCs w:val="28"/>
-          <w:lang w:val="en-US" w:eastAsia="zh-CN"/>
-        </w:rPr>
-        <w:t>三、py文件</w:t>
-      </w:r>
-    </w:p>
-    <w:p>
-      <w:pPr>
-        <w:numPr>
-          <w:ilvl w:val="0"/>
-          <w:numId w:val="0"/>
-        </w:numPr>
-        <w:rPr>
-          <w:rFonts w:hint="eastAsia"/>
-          <w:sz w:val="28"/>
-          <w:szCs w:val="28"/>
-          <w:lang w:val="en-US" w:eastAsia="zh-CN"/>
-        </w:rPr>
-      </w:pPr>
-      <w:r>
-        <w:rPr>
-          <w:rFonts w:hint="eastAsia"/>
-          <w:sz w:val="28"/>
-          <w:szCs w:val="28"/>
-          <w:lang w:val="en-US" w:eastAsia="zh-CN"/>
-        </w:rPr>
-        <w:t>models.py 数据库字段 urls.py 地址路径</w:t>
-      </w:r>
-    </w:p>
-    <w:p>
-      <w:pPr>
-        <w:numPr>
-          <w:ilvl w:val="0"/>
-          <w:numId w:val="0"/>
-        </w:numPr>
-        <w:rPr>
-          <w:rFonts w:hint="eastAsia"/>
-          <w:sz w:val="28"/>
-          <w:szCs w:val="28"/>
-          <w:lang w:val="en-US" w:eastAsia="zh-CN"/>
-        </w:rPr>
-      </w:pPr>
-      <w:r>
-        <w:rPr>
-          <w:rFonts w:hint="eastAsia"/>
-          <w:sz w:val="28"/>
-          <w:szCs w:val="28"/>
-          <w:lang w:val="en-US" w:eastAsia="zh-CN"/>
-        </w:rPr>
-        <w:t>views.py 顶层文件，与request交互</w:t>
-      </w:r>
-    </w:p>
-    <w:p>
-      <w:pPr>
-        <w:numPr>
-          <w:ilvl w:val="0"/>
-          <w:numId w:val="0"/>
-        </w:numPr>
-        <w:rPr>
-          <w:rFonts w:hint="eastAsia"/>
-          <w:sz w:val="28"/>
-          <w:szCs w:val="28"/>
-          <w:lang w:val="en-US" w:eastAsia="zh-CN"/>
-        </w:rPr>
-      </w:pPr>
-      <w:r>
-        <w:rPr>
-          <w:rFonts w:hint="eastAsia"/>
-          <w:sz w:val="28"/>
-          <w:szCs w:val="28"/>
-          <w:lang w:val="en-US" w:eastAsia="zh-CN"/>
-        </w:rPr>
-        <w:t>user.py 用户文件，功能：验证登陆，管理员创建用户（管理员）</w:t>
-      </w:r>
-    </w:p>
-    <w:p>
-      <w:pPr>
-        <w:numPr>
-          <w:ilvl w:val="0"/>
-          <w:numId w:val="0"/>
-        </w:numPr>
-        <w:rPr>
-          <w:rFonts w:hint="eastAsia"/>
-          <w:sz w:val="28"/>
-          <w:szCs w:val="28"/>
-          <w:lang w:val="en-US" w:eastAsia="zh-CN"/>
-        </w:rPr>
-      </w:pPr>
-      <w:r>
-        <w:rPr>
-          <w:rFonts w:hint="eastAsia"/>
-          <w:sz w:val="28"/>
-          <w:szCs w:val="28"/>
-          <w:lang w:val="en-US" w:eastAsia="zh-CN"/>
-        </w:rPr>
-        <w:t>四、html页面</w:t>
-      </w:r>
-    </w:p>
-    <w:p>
-      <w:pPr>
-        <w:numPr>
-          <w:ilvl w:val="0"/>
-          <w:numId w:val="0"/>
-        </w:numPr>
-        <w:rPr>
-          <w:rFonts w:hint="eastAsia"/>
-          <w:sz w:val="28"/>
-          <w:szCs w:val="28"/>
-          <w:lang w:val="en-US" w:eastAsia="zh-CN"/>
-        </w:rPr>
-      </w:pPr>
-      <w:r>
-        <w:rPr>
-          <w:rFonts w:hint="eastAsia"/>
-          <w:sz w:val="28"/>
-          <w:szCs w:val="28"/>
-          <w:lang w:val="en-US" w:eastAsia="zh-CN"/>
-        </w:rPr>
-        <w:t>base.html公共模板页</w:t>
-      </w:r>
-    </w:p>
-    <w:p>
-      <w:pPr>
-        <w:numPr>
-          <w:ilvl w:val="0"/>
-          <w:numId w:val="0"/>
-        </w:numPr>
-        <w:rPr>
-          <w:rFonts w:hint="eastAsia"/>
-          <w:sz w:val="28"/>
-          <w:szCs w:val="28"/>
-          <w:lang w:val="en-US" w:eastAsia="zh-CN"/>
-        </w:rPr>
-      </w:pPr>
-      <w:r>
-        <w:rPr>
-          <w:rFonts w:hint="eastAsia"/>
-          <w:sz w:val="28"/>
-          <w:szCs w:val="28"/>
-          <w:lang w:val="en-US" w:eastAsia="zh-CN"/>
-        </w:rPr>
-        <w:t>login.html登陆页,表单包括用户名、密码、是否保持登陆状态。</w:t>
-      </w:r>
-    </w:p>
-    <w:p>
-      <w:pPr>
-        <w:numPr>
-          <w:ilvl w:val="0"/>
-          <w:numId w:val="0"/>
-        </w:numPr>
-        <w:rPr>
-          <w:rFonts w:hint="eastAsia"/>
-          <w:sz w:val="28"/>
-          <w:szCs w:val="28"/>
-          <w:lang w:val="en-US" w:eastAsia="zh-CN"/>
-        </w:rPr>
-      </w:pPr>
-      <w:r>
-        <w:rPr>
-          <w:rFonts w:hint="eastAsia"/>
-          <w:sz w:val="28"/>
-          <w:szCs w:val="28"/>
-          <w:lang w:val="en-US" w:eastAsia="zh-CN"/>
-        </w:rPr>
-        <w:t>Index.html 后台主页,显示父板块们</w:t>
+        <w:t>板块表：     ID、父板块ID、板块类型（父或子</w:t>
       </w:r>
       <w:bookmarkStart w:id="0" w:name="_GoBack"/>
       <w:bookmarkEnd w:id="0"/>
+      <w:r>
+        <w:rPr>
+          <w:rFonts w:hint="eastAsia"/>
+          <w:sz w:val="28"/>
+          <w:szCs w:val="28"/>
+          <w:lang w:val="en-US" w:eastAsia="zh-CN"/>
+        </w:rPr>
+        <w:t>）、标题、描述、最后修改日期、备注。</w:t>
+      </w:r>
+    </w:p>
+    <w:p>
+      <w:pPr>
+        <w:rPr>
+          <w:rFonts w:hint="eastAsia"/>
+          <w:sz w:val="28"/>
+          <w:szCs w:val="28"/>
+          <w:lang w:val="en-US" w:eastAsia="zh-CN"/>
+        </w:rPr>
+      </w:pPr>
+    </w:p>
+    <w:p>
+      <w:pPr>
+        <w:numPr>
+          <w:ilvl w:val="0"/>
+          <w:numId w:val="0"/>
+        </w:numPr>
+        <w:rPr>
+          <w:rFonts w:hint="eastAsia"/>
+          <w:sz w:val="28"/>
+          <w:szCs w:val="28"/>
+          <w:lang w:val="en-US" w:eastAsia="zh-CN"/>
+        </w:rPr>
+      </w:pPr>
+      <w:r>
+        <w:rPr>
+          <w:rFonts w:hint="eastAsia"/>
+          <w:sz w:val="28"/>
+          <w:szCs w:val="28"/>
+          <w:lang w:val="en-US" w:eastAsia="zh-CN"/>
+        </w:rPr>
+        <w:t>三、py文件</w:t>
+      </w:r>
+    </w:p>
+    <w:p>
+      <w:pPr>
+        <w:numPr>
+          <w:ilvl w:val="0"/>
+          <w:numId w:val="0"/>
+        </w:numPr>
+        <w:rPr>
+          <w:rFonts w:hint="eastAsia"/>
+          <w:sz w:val="28"/>
+          <w:szCs w:val="28"/>
+          <w:lang w:val="en-US" w:eastAsia="zh-CN"/>
+        </w:rPr>
+      </w:pPr>
+      <w:r>
+        <w:rPr>
+          <w:rFonts w:hint="eastAsia"/>
+          <w:sz w:val="28"/>
+          <w:szCs w:val="28"/>
+          <w:lang w:val="en-US" w:eastAsia="zh-CN"/>
+        </w:rPr>
+        <w:t>models.py 数据库字段 urls.py 地址路径</w:t>
+      </w:r>
+    </w:p>
+    <w:p>
+      <w:pPr>
+        <w:numPr>
+          <w:ilvl w:val="0"/>
+          <w:numId w:val="0"/>
+        </w:numPr>
+        <w:rPr>
+          <w:rFonts w:hint="eastAsia"/>
+          <w:sz w:val="28"/>
+          <w:szCs w:val="28"/>
+          <w:lang w:val="en-US" w:eastAsia="zh-CN"/>
+        </w:rPr>
+      </w:pPr>
+      <w:r>
+        <w:rPr>
+          <w:rFonts w:hint="eastAsia"/>
+          <w:sz w:val="28"/>
+          <w:szCs w:val="28"/>
+          <w:lang w:val="en-US" w:eastAsia="zh-CN"/>
+        </w:rPr>
+        <w:t>views.py 顶层文件，与request交互</w:t>
+      </w:r>
+    </w:p>
+    <w:p>
+      <w:pPr>
+        <w:numPr>
+          <w:ilvl w:val="0"/>
+          <w:numId w:val="0"/>
+        </w:numPr>
+        <w:rPr>
+          <w:rFonts w:hint="eastAsia"/>
+          <w:sz w:val="28"/>
+          <w:szCs w:val="28"/>
+          <w:lang w:val="en-US" w:eastAsia="zh-CN"/>
+        </w:rPr>
+      </w:pPr>
+      <w:r>
+        <w:rPr>
+          <w:rFonts w:hint="eastAsia"/>
+          <w:sz w:val="28"/>
+          <w:szCs w:val="28"/>
+          <w:lang w:val="en-US" w:eastAsia="zh-CN"/>
+        </w:rPr>
+        <w:t>user.py 用户文件，功能：验证登陆，管理员创建用户（管理员）</w:t>
+      </w:r>
+    </w:p>
+    <w:p>
+      <w:pPr>
+        <w:numPr>
+          <w:ilvl w:val="0"/>
+          <w:numId w:val="0"/>
+        </w:numPr>
+        <w:rPr>
+          <w:rFonts w:hint="eastAsia"/>
+          <w:sz w:val="28"/>
+          <w:szCs w:val="28"/>
+          <w:lang w:val="en-US" w:eastAsia="zh-CN"/>
+        </w:rPr>
+      </w:pPr>
+      <w:r>
+        <w:rPr>
+          <w:rFonts w:hint="eastAsia"/>
+          <w:sz w:val="28"/>
+          <w:szCs w:val="28"/>
+          <w:lang w:val="en-US" w:eastAsia="zh-CN"/>
+        </w:rPr>
+        <w:t>四、html页面</w:t>
+      </w:r>
+    </w:p>
+    <w:p>
+      <w:pPr>
+        <w:numPr>
+          <w:ilvl w:val="0"/>
+          <w:numId w:val="0"/>
+        </w:numPr>
+        <w:rPr>
+          <w:rFonts w:hint="eastAsia"/>
+          <w:sz w:val="28"/>
+          <w:szCs w:val="28"/>
+          <w:lang w:val="en-US" w:eastAsia="zh-CN"/>
+        </w:rPr>
+      </w:pPr>
+      <w:r>
+        <w:rPr>
+          <w:rFonts w:hint="eastAsia"/>
+          <w:sz w:val="28"/>
+          <w:szCs w:val="28"/>
+          <w:lang w:val="en-US" w:eastAsia="zh-CN"/>
+        </w:rPr>
+        <w:t>base.html公共模板页</w:t>
+      </w:r>
+    </w:p>
+    <w:p>
+      <w:pPr>
+        <w:numPr>
+          <w:ilvl w:val="0"/>
+          <w:numId w:val="0"/>
+        </w:numPr>
+        <w:rPr>
+          <w:rFonts w:hint="eastAsia"/>
+          <w:sz w:val="28"/>
+          <w:szCs w:val="28"/>
+          <w:lang w:val="en-US" w:eastAsia="zh-CN"/>
+        </w:rPr>
+      </w:pPr>
+      <w:r>
+        <w:rPr>
+          <w:rFonts w:hint="eastAsia"/>
+          <w:sz w:val="28"/>
+          <w:szCs w:val="28"/>
+          <w:lang w:val="en-US" w:eastAsia="zh-CN"/>
+        </w:rPr>
+        <w:t>login.html登陆页,表单包括用户名、密码、是否保持登陆状态。</w:t>
+      </w:r>
+    </w:p>
+    <w:p>
+      <w:pPr>
+        <w:numPr>
+          <w:ilvl w:val="0"/>
+          <w:numId w:val="0"/>
+        </w:numPr>
+        <w:rPr>
+          <w:rFonts w:hint="eastAsia"/>
+          <w:sz w:val="28"/>
+          <w:szCs w:val="28"/>
+          <w:lang w:val="en-US" w:eastAsia="zh-CN"/>
+        </w:rPr>
+      </w:pPr>
+      <w:r>
+        <w:rPr>
+          <w:rFonts w:hint="eastAsia"/>
+          <w:sz w:val="28"/>
+          <w:szCs w:val="28"/>
+          <w:lang w:val="en-US" w:eastAsia="zh-CN"/>
+        </w:rPr>
+        <w:t>index.html 后台主页,显示父板块们。</w:t>
+      </w:r>
+    </w:p>
+    <w:p>
+      <w:pPr>
+        <w:numPr>
+          <w:ilvl w:val="0"/>
+          <w:numId w:val="0"/>
+        </w:numPr>
+        <w:rPr>
+          <w:rFonts w:hint="eastAsia"/>
+          <w:sz w:val="28"/>
+          <w:szCs w:val="28"/>
+          <w:lang w:val="en-US" w:eastAsia="zh-CN"/>
+        </w:rPr>
+      </w:pPr>
+      <w:r>
+        <w:rPr>
+          <w:rFonts w:hint="eastAsia"/>
+          <w:sz w:val="28"/>
+          <w:szCs w:val="28"/>
+          <w:lang w:val="en-US" w:eastAsia="zh-CN"/>
+        </w:rPr>
+        <w:t>首页直接显示欢迎页</w:t>
+      </w:r>
+    </w:p>
+    <w:p>
+      <w:pPr>
+        <w:numPr>
+          <w:ilvl w:val="0"/>
+          <w:numId w:val="0"/>
+        </w:numPr>
+        <w:rPr>
+          <w:rFonts w:hint="eastAsia"/>
+          <w:sz w:val="28"/>
+          <w:szCs w:val="28"/>
+          <w:lang w:val="en-US" w:eastAsia="zh-CN"/>
+        </w:rPr>
+      </w:pPr>
+      <w:r>
+        <w:rPr>
+          <w:rFonts w:hint="eastAsia"/>
+          <w:sz w:val="28"/>
+          <w:szCs w:val="28"/>
+          <w:lang w:val="en-US" w:eastAsia="zh-CN"/>
+        </w:rPr>
+        <w:t>父板块包括资讯、图片、产品、评论、会员、管理员、系统统计、系统管理。对应新增资讯、图片、产品、用户。</w:t>
+      </w:r>
+    </w:p>
+    <w:p>
+      <w:pPr>
+        <w:numPr>
+          <w:ilvl w:val="0"/>
+          <w:numId w:val="0"/>
+        </w:numPr>
+        <w:rPr>
+          <w:rFonts w:hint="eastAsia"/>
+          <w:sz w:val="28"/>
+          <w:szCs w:val="28"/>
+          <w:lang w:val="en-US" w:eastAsia="zh-CN"/>
+        </w:rPr>
+      </w:pPr>
+      <w:r>
+        <w:rPr>
+          <w:rFonts w:hint="eastAsia"/>
+          <w:sz w:val="28"/>
+          <w:szCs w:val="28"/>
+          <w:lang w:val="en-US" w:eastAsia="zh-CN"/>
+        </w:rPr>
+        <w:t>还有 个人信息、切换账号、退出、切换至邮箱、切换风格。</w:t>
+      </w:r>
+    </w:p>
+    <w:p>
+      <w:pPr>
+        <w:numPr>
+          <w:ilvl w:val="0"/>
+          <w:numId w:val="0"/>
+        </w:numPr>
+        <w:rPr>
+          <w:rFonts w:hint="eastAsia"/>
+          <w:sz w:val="28"/>
+          <w:szCs w:val="28"/>
+          <w:lang w:val="en-US" w:eastAsia="zh-CN"/>
+        </w:rPr>
+      </w:pPr>
+    </w:p>
+    <w:p>
+      <w:pPr>
+        <w:numPr>
+          <w:ilvl w:val="0"/>
+          <w:numId w:val="0"/>
+        </w:numPr>
+        <w:rPr>
+          <w:rFonts w:hint="eastAsia"/>
+          <w:sz w:val="28"/>
+          <w:szCs w:val="28"/>
+          <w:lang w:val="en-US" w:eastAsia="zh-CN"/>
+        </w:rPr>
+      </w:pPr>
+      <w:r>
+        <w:rPr>
+          <w:rFonts w:hint="eastAsia"/>
+          <w:sz w:val="28"/>
+          <w:szCs w:val="28"/>
+          <w:lang w:val="en-US" w:eastAsia="zh-CN"/>
+        </w:rPr>
+        <w:t>资讯（本身属于板块）：包含板块们。每个板块可设置为父板块或子版块，父板块还应包含一些板块，包括父板块和子版块，而子版块只能包含文章。对板块嵌套层数没有限制，但建议层数&lt;=3。</w:t>
+      </w:r>
+    </w:p>
+    <w:p>
+      <w:pPr>
+        <w:numPr>
+          <w:ilvl w:val="0"/>
+          <w:numId w:val="0"/>
+        </w:numPr>
+        <w:rPr>
+          <w:rFonts w:hint="eastAsia"/>
+          <w:sz w:val="28"/>
+          <w:szCs w:val="28"/>
+          <w:lang w:val="en-US" w:eastAsia="zh-CN"/>
+        </w:rPr>
+      </w:pPr>
     </w:p>
     <w:p>
       <w:pPr>
@@ -709,7 +838,7 @@
           <w:szCs w:val="28"/>
           <w:lang w:val="en-US" w:eastAsia="zh-CN"/>
         </w:rPr>
-        <w:t>若勾选记录登陆状态(online=1)，则自动登陆，记录session，之后登陆时检测session自动登陆，否则不自动登陆。</w:t>
+        <w:t>若勾选记录登陆状态(online=1)，浏览器关闭后再打开自动登录。否则浏览器一旦关闭，下一次需重新登陆。</w:t>
       </w:r>
     </w:p>
     <w:sectPr>

</xml_diff>

<commit_message>
add block-add.html, therefore modify views.py and common_add.py
</commit_message>
<xml_diff>
--- a/使用说明.docx
+++ b/使用说明.docx
@@ -251,7 +251,36 @@
           <w:szCs w:val="28"/>
           <w:lang w:val="en-US" w:eastAsia="zh-CN"/>
         </w:rPr>
-        <w:t>概述：用户表、文章表、板块表、日志表（待后面版本实现）、附件表（待后面版本实现）</w:t>
+        <w:t>概述：用户表、文章表、板块表、日志表</w:t>
+      </w:r>
+      <w:r>
+        <w:rPr>
+          <w:rFonts w:hint="eastAsia"/>
+          <w:color w:val="FF0000"/>
+          <w:sz w:val="28"/>
+          <w:szCs w:val="28"/>
+          <w:lang w:val="en-US" w:eastAsia="zh-CN"/>
+        </w:rPr>
+        <w:t>（待后面版本实现）</w:t>
+      </w:r>
+      <w:r>
+        <w:rPr>
+          <w:rFonts w:hint="eastAsia"/>
+          <w:sz w:val="28"/>
+          <w:szCs w:val="28"/>
+          <w:lang w:val="en-US" w:eastAsia="zh-CN"/>
+        </w:rPr>
+        <w:t>、附件表</w:t>
+      </w:r>
+      <w:r>
+        <w:rPr>
+          <w:rFonts w:hint="eastAsia"/>
+          <w:color w:val="FF0000"/>
+          <w:sz w:val="28"/>
+          <w:szCs w:val="28"/>
+          <w:lang w:val="en-US" w:eastAsia="zh-CN"/>
+        </w:rPr>
+        <w:t>（待后面版本实现）</w:t>
       </w:r>
     </w:p>
     <w:p>
@@ -320,7 +349,607 @@
           <w:szCs w:val="28"/>
           <w:lang w:val="en-US" w:eastAsia="zh-CN"/>
         </w:rPr>
-        <w:t>板块表：     ID、父板块ID、板块类型（父或子</w:t>
+        <w:t>板块表：     ID、父板块ID（备用）、板块类型（备用）、标题、描述、最后修改日期、备注。</w:t>
+      </w:r>
+    </w:p>
+    <w:p>
+      <w:pPr>
+        <w:rPr>
+          <w:rFonts w:hint="eastAsia"/>
+          <w:sz w:val="28"/>
+          <w:szCs w:val="28"/>
+          <w:lang w:val="en-US" w:eastAsia="zh-CN"/>
+        </w:rPr>
+      </w:pPr>
+    </w:p>
+    <w:p>
+      <w:pPr>
+        <w:numPr>
+          <w:ilvl w:val="0"/>
+          <w:numId w:val="0"/>
+        </w:numPr>
+        <w:rPr>
+          <w:rFonts w:hint="eastAsia"/>
+          <w:sz w:val="28"/>
+          <w:szCs w:val="28"/>
+          <w:lang w:val="en-US" w:eastAsia="zh-CN"/>
+        </w:rPr>
+      </w:pPr>
+      <w:r>
+        <w:rPr>
+          <w:rFonts w:hint="eastAsia"/>
+          <w:sz w:val="28"/>
+          <w:szCs w:val="28"/>
+          <w:lang w:val="en-US" w:eastAsia="zh-CN"/>
+        </w:rPr>
+        <w:t>三、py文件</w:t>
+      </w:r>
+    </w:p>
+    <w:p>
+      <w:pPr>
+        <w:numPr>
+          <w:ilvl w:val="0"/>
+          <w:numId w:val="0"/>
+        </w:numPr>
+        <w:rPr>
+          <w:rFonts w:hint="eastAsia"/>
+          <w:sz w:val="28"/>
+          <w:szCs w:val="28"/>
+          <w:lang w:val="en-US" w:eastAsia="zh-CN"/>
+        </w:rPr>
+      </w:pPr>
+      <w:r>
+        <w:rPr>
+          <w:rFonts w:hint="eastAsia"/>
+          <w:sz w:val="28"/>
+          <w:szCs w:val="28"/>
+          <w:lang w:val="en-US" w:eastAsia="zh-CN"/>
+        </w:rPr>
+        <w:t>models.py 数据库字段 urls.py 地址路径</w:t>
+      </w:r>
+    </w:p>
+    <w:p>
+      <w:pPr>
+        <w:numPr>
+          <w:ilvl w:val="0"/>
+          <w:numId w:val="0"/>
+        </w:numPr>
+        <w:rPr>
+          <w:rFonts w:hint="eastAsia"/>
+          <w:sz w:val="28"/>
+          <w:szCs w:val="28"/>
+          <w:lang w:val="en-US" w:eastAsia="zh-CN"/>
+        </w:rPr>
+      </w:pPr>
+      <w:r>
+        <w:rPr>
+          <w:rFonts w:hint="eastAsia"/>
+          <w:sz w:val="28"/>
+          <w:szCs w:val="28"/>
+          <w:lang w:val="en-US" w:eastAsia="zh-CN"/>
+        </w:rPr>
+        <w:t>views.py 顶层文件，与request交互</w:t>
+      </w:r>
+    </w:p>
+    <w:p>
+      <w:pPr>
+        <w:numPr>
+          <w:ilvl w:val="0"/>
+          <w:numId w:val="0"/>
+        </w:numPr>
+        <w:rPr>
+          <w:rFonts w:hint="eastAsia"/>
+          <w:sz w:val="28"/>
+          <w:szCs w:val="28"/>
+          <w:lang w:val="en-US" w:eastAsia="zh-CN"/>
+        </w:rPr>
+      </w:pPr>
+      <w:r>
+        <w:rPr>
+          <w:rFonts w:hint="eastAsia"/>
+          <w:sz w:val="28"/>
+          <w:szCs w:val="28"/>
+          <w:lang w:val="en-US" w:eastAsia="zh-CN"/>
+        </w:rPr>
+        <w:t>user.py 用户文件，功能：验证登陆，管理员创建用户（管理员）</w:t>
+      </w:r>
+    </w:p>
+    <w:p>
+      <w:pPr>
+        <w:numPr>
+          <w:ilvl w:val="0"/>
+          <w:numId w:val="0"/>
+        </w:numPr>
+        <w:rPr>
+          <w:rFonts w:hint="eastAsia"/>
+          <w:sz w:val="28"/>
+          <w:szCs w:val="28"/>
+          <w:lang w:val="en-US" w:eastAsia="zh-CN"/>
+        </w:rPr>
+      </w:pPr>
+      <w:r>
+        <w:rPr>
+          <w:rFonts w:hint="eastAsia"/>
+          <w:sz w:val="28"/>
+          <w:szCs w:val="28"/>
+          <w:lang w:val="en-US" w:eastAsia="zh-CN"/>
+        </w:rPr>
+        <w:t>common_add.py 添加东西文件 功能：负责各类普通物品（资讯等）的添加</w:t>
+      </w:r>
+    </w:p>
+    <w:p>
+      <w:pPr>
+        <w:numPr>
+          <w:ilvl w:val="0"/>
+          <w:numId w:val="0"/>
+        </w:numPr>
+        <w:rPr>
+          <w:rFonts w:hint="eastAsia"/>
+          <w:sz w:val="28"/>
+          <w:szCs w:val="28"/>
+          <w:lang w:val="en-US" w:eastAsia="zh-CN"/>
+        </w:rPr>
+      </w:pPr>
+    </w:p>
+    <w:p>
+      <w:pPr>
+        <w:numPr>
+          <w:ilvl w:val="0"/>
+          <w:numId w:val="0"/>
+        </w:numPr>
+        <w:rPr>
+          <w:rFonts w:hint="eastAsia"/>
+          <w:sz w:val="28"/>
+          <w:szCs w:val="28"/>
+          <w:lang w:val="en-US" w:eastAsia="zh-CN"/>
+        </w:rPr>
+      </w:pPr>
+      <w:r>
+        <w:rPr>
+          <w:rFonts w:hint="eastAsia"/>
+          <w:sz w:val="28"/>
+          <w:szCs w:val="28"/>
+          <w:lang w:val="en-US" w:eastAsia="zh-CN"/>
+        </w:rPr>
+        <w:t>四、html页面</w:t>
+      </w:r>
+    </w:p>
+    <w:p>
+      <w:pPr>
+        <w:numPr>
+          <w:ilvl w:val="0"/>
+          <w:numId w:val="0"/>
+        </w:numPr>
+        <w:rPr>
+          <w:rFonts w:hint="eastAsia"/>
+          <w:sz w:val="28"/>
+          <w:szCs w:val="28"/>
+          <w:lang w:val="en-US" w:eastAsia="zh-CN"/>
+        </w:rPr>
+      </w:pPr>
+      <w:r>
+        <w:rPr>
+          <w:rFonts w:hint="eastAsia"/>
+          <w:sz w:val="28"/>
+          <w:szCs w:val="28"/>
+          <w:lang w:val="en-US" w:eastAsia="zh-CN"/>
+        </w:rPr>
+        <w:t>base.html公共模板页</w:t>
+      </w:r>
+    </w:p>
+    <w:p>
+      <w:pPr>
+        <w:numPr>
+          <w:ilvl w:val="0"/>
+          <w:numId w:val="0"/>
+        </w:numPr>
+        <w:rPr>
+          <w:rFonts w:hint="eastAsia"/>
+          <w:sz w:val="28"/>
+          <w:szCs w:val="28"/>
+          <w:lang w:val="en-US" w:eastAsia="zh-CN"/>
+        </w:rPr>
+      </w:pPr>
+      <w:r>
+        <w:rPr>
+          <w:rFonts w:hint="eastAsia"/>
+          <w:sz w:val="28"/>
+          <w:szCs w:val="28"/>
+          <w:lang w:val="en-US" w:eastAsia="zh-CN"/>
+        </w:rPr>
+        <w:t>login.html登陆页,表单包括用户名、密码、是否保持登陆状态。</w:t>
+      </w:r>
+    </w:p>
+    <w:p>
+      <w:pPr>
+        <w:numPr>
+          <w:ilvl w:val="0"/>
+          <w:numId w:val="0"/>
+        </w:numPr>
+        <w:rPr>
+          <w:rFonts w:hint="eastAsia"/>
+          <w:sz w:val="28"/>
+          <w:szCs w:val="28"/>
+          <w:lang w:val="en-US" w:eastAsia="zh-CN"/>
+        </w:rPr>
+      </w:pPr>
+      <w:r>
+        <w:rPr>
+          <w:rFonts w:hint="eastAsia"/>
+          <w:sz w:val="28"/>
+          <w:szCs w:val="28"/>
+          <w:lang w:val="en-US" w:eastAsia="zh-CN"/>
+        </w:rPr>
+        <w:t>index.html 后台主页,显示父板块们。</w:t>
+      </w:r>
+    </w:p>
+    <w:p>
+      <w:pPr>
+        <w:numPr>
+          <w:ilvl w:val="0"/>
+          <w:numId w:val="0"/>
+        </w:numPr>
+        <w:rPr>
+          <w:rFonts w:hint="eastAsia"/>
+          <w:sz w:val="28"/>
+          <w:szCs w:val="28"/>
+          <w:lang w:val="en-US" w:eastAsia="zh-CN"/>
+        </w:rPr>
+      </w:pPr>
+      <w:r>
+        <w:rPr>
+          <w:rFonts w:hint="eastAsia"/>
+          <w:sz w:val="28"/>
+          <w:szCs w:val="28"/>
+          <w:lang w:val="en-US" w:eastAsia="zh-CN"/>
+        </w:rPr>
+        <w:t>首页直接显示欢迎页</w:t>
+      </w:r>
+    </w:p>
+    <w:p>
+      <w:pPr>
+        <w:numPr>
+          <w:ilvl w:val="0"/>
+          <w:numId w:val="0"/>
+        </w:numPr>
+        <w:rPr>
+          <w:rFonts w:hint="eastAsia"/>
+          <w:sz w:val="28"/>
+          <w:szCs w:val="28"/>
+          <w:lang w:val="en-US" w:eastAsia="zh-CN"/>
+        </w:rPr>
+      </w:pPr>
+      <w:r>
+        <w:rPr>
+          <w:rFonts w:hint="eastAsia"/>
+          <w:sz w:val="28"/>
+          <w:szCs w:val="28"/>
+          <w:lang w:val="en-US" w:eastAsia="zh-CN"/>
+        </w:rPr>
+        <w:t>父板块包括资讯、图片、产品、评论、会员、管理员、系统统计、系统管理。对应新增资讯、图片、产品、用户。</w:t>
+      </w:r>
+    </w:p>
+    <w:p>
+      <w:pPr>
+        <w:numPr>
+          <w:ilvl w:val="0"/>
+          <w:numId w:val="0"/>
+        </w:numPr>
+        <w:rPr>
+          <w:rFonts w:hint="eastAsia"/>
+          <w:sz w:val="28"/>
+          <w:szCs w:val="28"/>
+          <w:lang w:val="en-US" w:eastAsia="zh-CN"/>
+        </w:rPr>
+      </w:pPr>
+      <w:r>
+        <w:rPr>
+          <w:rFonts w:hint="eastAsia"/>
+          <w:sz w:val="28"/>
+          <w:szCs w:val="28"/>
+          <w:lang w:val="en-US" w:eastAsia="zh-CN"/>
+        </w:rPr>
+        <w:t>还有 个人信息、切换账号、退出、切换至邮箱、切换风格。</w:t>
+      </w:r>
+    </w:p>
+    <w:p>
+      <w:pPr>
+        <w:numPr>
+          <w:ilvl w:val="0"/>
+          <w:numId w:val="0"/>
+        </w:numPr>
+        <w:rPr>
+          <w:rFonts w:hint="eastAsia"/>
+          <w:sz w:val="28"/>
+          <w:szCs w:val="28"/>
+          <w:lang w:val="en-US" w:eastAsia="zh-CN"/>
+        </w:rPr>
+      </w:pPr>
+    </w:p>
+    <w:p>
+      <w:pPr>
+        <w:numPr>
+          <w:ilvl w:val="0"/>
+          <w:numId w:val="0"/>
+        </w:numPr>
+        <w:rPr>
+          <w:rFonts w:hint="eastAsia"/>
+          <w:sz w:val="28"/>
+          <w:szCs w:val="28"/>
+          <w:lang w:val="en-US" w:eastAsia="zh-CN"/>
+        </w:rPr>
+      </w:pPr>
+      <w:r>
+        <w:rPr>
+          <w:rFonts w:hint="eastAsia"/>
+          <w:sz w:val="28"/>
+          <w:szCs w:val="28"/>
+          <w:lang w:val="en-US" w:eastAsia="zh-CN"/>
+        </w:rPr>
+        <w:t>资讯（本身属于板块）：包含板块们。每个板块直接包含文章。</w:t>
+      </w:r>
+    </w:p>
+    <w:p>
+      <w:pPr>
+        <w:numPr>
+          <w:ilvl w:val="0"/>
+          <w:numId w:val="0"/>
+        </w:numPr>
+        <w:rPr>
+          <w:rFonts w:hint="eastAsia"/>
+          <w:sz w:val="28"/>
+          <w:szCs w:val="28"/>
+          <w:lang w:val="en-US" w:eastAsia="zh-CN"/>
+        </w:rPr>
+      </w:pPr>
+    </w:p>
+    <w:p>
+      <w:pPr>
+        <w:numPr>
+          <w:ilvl w:val="0"/>
+          <w:numId w:val="0"/>
+        </w:numPr>
+        <w:rPr>
+          <w:rFonts w:hint="eastAsia"/>
+          <w:sz w:val="28"/>
+          <w:szCs w:val="28"/>
+          <w:lang w:val="en-US" w:eastAsia="zh-CN"/>
+        </w:rPr>
+      </w:pPr>
+      <w:r>
+        <w:rPr>
+          <w:rFonts w:hint="eastAsia"/>
+          <w:sz w:val="28"/>
+          <w:szCs w:val="28"/>
+          <w:lang w:val="en-US" w:eastAsia="zh-CN"/>
+        </w:rPr>
+        <w:t>block-add.html 子页面 添加板块 选项为标题、描述和备注</w:t>
+      </w:r>
+    </w:p>
+    <w:p>
+      <w:pPr>
+        <w:numPr>
+          <w:ilvl w:val="0"/>
+          <w:numId w:val="0"/>
+        </w:numPr>
+        <w:rPr>
+          <w:rFonts w:hint="eastAsia"/>
+          <w:sz w:val="28"/>
+          <w:szCs w:val="28"/>
+          <w:lang w:val="en-US" w:eastAsia="zh-CN"/>
+        </w:rPr>
+      </w:pPr>
+    </w:p>
+    <w:p>
+      <w:pPr>
+        <w:numPr>
+          <w:ilvl w:val="0"/>
+          <w:numId w:val="0"/>
+        </w:numPr>
+        <w:rPr>
+          <w:rFonts w:hint="eastAsia"/>
+          <w:sz w:val="28"/>
+          <w:szCs w:val="28"/>
+          <w:lang w:val="en-US" w:eastAsia="zh-CN"/>
+        </w:rPr>
+      </w:pPr>
+      <w:r>
+        <w:rPr>
+          <w:rFonts w:hint="eastAsia"/>
+          <w:sz w:val="28"/>
+          <w:szCs w:val="28"/>
+          <w:lang w:val="en-US" w:eastAsia="zh-CN"/>
+        </w:rPr>
+        <w:t>五、前后端交互</w:t>
+      </w:r>
+    </w:p>
+    <w:p>
+      <w:pPr>
+        <w:numPr>
+          <w:ilvl w:val="0"/>
+          <w:numId w:val="0"/>
+        </w:numPr>
+        <w:rPr>
+          <w:rFonts w:hint="eastAsia"/>
+          <w:sz w:val="28"/>
+          <w:szCs w:val="28"/>
+          <w:lang w:val="en-US" w:eastAsia="zh-CN"/>
+        </w:rPr>
+      </w:pPr>
+      <w:r>
+        <w:rPr>
+          <w:rFonts w:hint="eastAsia"/>
+          <w:sz w:val="28"/>
+          <w:szCs w:val="28"/>
+          <w:lang w:val="en-US" w:eastAsia="zh-CN"/>
+        </w:rPr>
+        <w:t>post均有csrf,以下不重复阐述</w:t>
+      </w:r>
+    </w:p>
+    <w:p>
+      <w:pPr>
+        <w:numPr>
+          <w:ilvl w:val="0"/>
+          <w:numId w:val="0"/>
+        </w:numPr>
+        <w:rPr>
+          <w:rFonts w:hint="eastAsia"/>
+          <w:sz w:val="28"/>
+          <w:szCs w:val="28"/>
+          <w:lang w:val="en-US" w:eastAsia="zh-CN"/>
+        </w:rPr>
+      </w:pPr>
+      <w:r>
+        <w:rPr>
+          <w:rFonts w:hint="eastAsia"/>
+          <w:sz w:val="28"/>
+          <w:szCs w:val="28"/>
+          <w:lang w:val="en-US" w:eastAsia="zh-CN"/>
+        </w:rPr>
+        <w:t>1、登陆:</w:t>
+      </w:r>
+    </w:p>
+    <w:p>
+      <w:pPr>
+        <w:numPr>
+          <w:ilvl w:val="0"/>
+          <w:numId w:val="0"/>
+        </w:numPr>
+        <w:ind w:firstLine="560" w:firstLineChars="200"/>
+        <w:rPr>
+          <w:rFonts w:hint="eastAsia"/>
+          <w:sz w:val="28"/>
+          <w:szCs w:val="28"/>
+          <w:lang w:val="en-US" w:eastAsia="zh-CN"/>
+        </w:rPr>
+      </w:pPr>
+      <w:r>
+        <w:rPr>
+          <w:rFonts w:hint="eastAsia"/>
+          <w:sz w:val="28"/>
+          <w:szCs w:val="28"/>
+          <w:lang w:val="en-US" w:eastAsia="zh-CN"/>
+        </w:rPr>
+        <w:t>ajax: post {username: xx ,password: xx, online: x}</w:t>
+      </w:r>
+    </w:p>
+    <w:p>
+      <w:pPr>
+        <w:numPr>
+          <w:ilvl w:val="0"/>
+          <w:numId w:val="0"/>
+        </w:numPr>
+        <w:ind w:firstLine="560" w:firstLineChars="200"/>
+        <w:rPr>
+          <w:rFonts w:hint="eastAsia"/>
+          <w:sz w:val="28"/>
+          <w:szCs w:val="28"/>
+          <w:lang w:val="en-US" w:eastAsia="zh-CN"/>
+        </w:rPr>
+      </w:pPr>
+      <w:r>
+        <w:rPr>
+          <w:rFonts w:hint="eastAsia"/>
+          <w:sz w:val="28"/>
+          <w:szCs w:val="28"/>
+          <w:lang w:val="en-US" w:eastAsia="zh-CN"/>
+        </w:rPr>
+        <w:t>前端自行检查账号密码长度、字类型合法性</w:t>
+      </w:r>
+    </w:p>
+    <w:p>
+      <w:pPr>
+        <w:numPr>
+          <w:ilvl w:val="0"/>
+          <w:numId w:val="0"/>
+        </w:numPr>
+        <w:ind w:firstLine="560" w:firstLineChars="200"/>
+        <w:rPr>
+          <w:rFonts w:hint="eastAsia"/>
+          <w:sz w:val="28"/>
+          <w:szCs w:val="28"/>
+          <w:lang w:val="en-US" w:eastAsia="zh-CN"/>
+        </w:rPr>
+      </w:pPr>
+      <w:r>
+        <w:rPr>
+          <w:rFonts w:hint="eastAsia"/>
+          <w:sz w:val="28"/>
+          <w:szCs w:val="28"/>
+          <w:lang w:val="en-US" w:eastAsia="zh-CN"/>
+        </w:rPr>
+        <w:t>若合法，后端返回: 类型+代号 F错误 T成功  F0账号不存在 F1账号密码不对应 F2服务器内部错误</w:t>
+      </w:r>
+    </w:p>
+    <w:p>
+      <w:pPr>
+        <w:numPr>
+          <w:ilvl w:val="0"/>
+          <w:numId w:val="0"/>
+        </w:numPr>
+        <w:ind w:firstLine="560" w:firstLineChars="200"/>
+        <w:rPr>
+          <w:rFonts w:hint="eastAsia"/>
+          <w:sz w:val="28"/>
+          <w:szCs w:val="28"/>
+          <w:lang w:val="en-US" w:eastAsia="zh-CN"/>
+        </w:rPr>
+      </w:pPr>
+      <w:r>
+        <w:rPr>
+          <w:rFonts w:hint="eastAsia"/>
+          <w:sz w:val="28"/>
+          <w:szCs w:val="28"/>
+          <w:lang w:val="en-US" w:eastAsia="zh-CN"/>
+        </w:rPr>
+        <w:t>若勾选记录登陆状态(online=1)，浏览器关闭后再打开自动登录。否则浏览器一旦关闭，下一次需重新登陆。</w:t>
+      </w:r>
+    </w:p>
+    <w:p>
+      <w:pPr>
+        <w:numPr>
+          <w:ilvl w:val="0"/>
+          <w:numId w:val="1"/>
+        </w:numPr>
+        <w:rPr>
+          <w:rFonts w:hint="eastAsia"/>
+          <w:sz w:val="28"/>
+          <w:szCs w:val="28"/>
+          <w:lang w:val="en-US" w:eastAsia="zh-CN"/>
+        </w:rPr>
+      </w:pPr>
+      <w:r>
+        <w:rPr>
+          <w:rFonts w:hint="eastAsia"/>
+          <w:sz w:val="28"/>
+          <w:szCs w:val="28"/>
+          <w:lang w:val="en-US" w:eastAsia="zh-CN"/>
+        </w:rPr>
+        <w:t>添加板块</w:t>
+      </w:r>
+    </w:p>
+    <w:p>
+      <w:pPr>
+        <w:numPr>
+          <w:ilvl w:val="0"/>
+          <w:numId w:val="0"/>
+        </w:numPr>
+        <w:ind w:firstLine="560" w:firstLineChars="200"/>
+        <w:rPr>
+          <w:rFonts w:hint="eastAsia"/>
+          <w:sz w:val="28"/>
+          <w:szCs w:val="28"/>
+          <w:lang w:val="en-US" w:eastAsia="zh-CN"/>
+        </w:rPr>
+      </w:pPr>
+      <w:r>
+        <w:rPr>
+          <w:rFonts w:hint="eastAsia"/>
+          <w:sz w:val="28"/>
+          <w:szCs w:val="28"/>
+          <w:lang w:val="en-US" w:eastAsia="zh-CN"/>
+        </w:rPr>
+        <w:t>ajax: post {title: xx ,description: xx, remark</w:t>
       </w:r>
       <w:bookmarkStart w:id="0" w:name="_GoBack"/>
       <w:bookmarkEnd w:id="0"/>
@@ -331,418 +960,7 @@
           <w:szCs w:val="28"/>
           <w:lang w:val="en-US" w:eastAsia="zh-CN"/>
         </w:rPr>
-        <w:t>）、标题、描述、最后修改日期、备注。</w:t>
-      </w:r>
-    </w:p>
-    <w:p>
-      <w:pPr>
-        <w:rPr>
-          <w:rFonts w:hint="eastAsia"/>
-          <w:sz w:val="28"/>
-          <w:szCs w:val="28"/>
-          <w:lang w:val="en-US" w:eastAsia="zh-CN"/>
-        </w:rPr>
-      </w:pPr>
-    </w:p>
-    <w:p>
-      <w:pPr>
-        <w:numPr>
-          <w:ilvl w:val="0"/>
-          <w:numId w:val="0"/>
-        </w:numPr>
-        <w:rPr>
-          <w:rFonts w:hint="eastAsia"/>
-          <w:sz w:val="28"/>
-          <w:szCs w:val="28"/>
-          <w:lang w:val="en-US" w:eastAsia="zh-CN"/>
-        </w:rPr>
-      </w:pPr>
-      <w:r>
-        <w:rPr>
-          <w:rFonts w:hint="eastAsia"/>
-          <w:sz w:val="28"/>
-          <w:szCs w:val="28"/>
-          <w:lang w:val="en-US" w:eastAsia="zh-CN"/>
-        </w:rPr>
-        <w:t>三、py文件</w:t>
-      </w:r>
-    </w:p>
-    <w:p>
-      <w:pPr>
-        <w:numPr>
-          <w:ilvl w:val="0"/>
-          <w:numId w:val="0"/>
-        </w:numPr>
-        <w:rPr>
-          <w:rFonts w:hint="eastAsia"/>
-          <w:sz w:val="28"/>
-          <w:szCs w:val="28"/>
-          <w:lang w:val="en-US" w:eastAsia="zh-CN"/>
-        </w:rPr>
-      </w:pPr>
-      <w:r>
-        <w:rPr>
-          <w:rFonts w:hint="eastAsia"/>
-          <w:sz w:val="28"/>
-          <w:szCs w:val="28"/>
-          <w:lang w:val="en-US" w:eastAsia="zh-CN"/>
-        </w:rPr>
-        <w:t>models.py 数据库字段 urls.py 地址路径</w:t>
-      </w:r>
-    </w:p>
-    <w:p>
-      <w:pPr>
-        <w:numPr>
-          <w:ilvl w:val="0"/>
-          <w:numId w:val="0"/>
-        </w:numPr>
-        <w:rPr>
-          <w:rFonts w:hint="eastAsia"/>
-          <w:sz w:val="28"/>
-          <w:szCs w:val="28"/>
-          <w:lang w:val="en-US" w:eastAsia="zh-CN"/>
-        </w:rPr>
-      </w:pPr>
-      <w:r>
-        <w:rPr>
-          <w:rFonts w:hint="eastAsia"/>
-          <w:sz w:val="28"/>
-          <w:szCs w:val="28"/>
-          <w:lang w:val="en-US" w:eastAsia="zh-CN"/>
-        </w:rPr>
-        <w:t>views.py 顶层文件，与request交互</w:t>
-      </w:r>
-    </w:p>
-    <w:p>
-      <w:pPr>
-        <w:numPr>
-          <w:ilvl w:val="0"/>
-          <w:numId w:val="0"/>
-        </w:numPr>
-        <w:rPr>
-          <w:rFonts w:hint="eastAsia"/>
-          <w:sz w:val="28"/>
-          <w:szCs w:val="28"/>
-          <w:lang w:val="en-US" w:eastAsia="zh-CN"/>
-        </w:rPr>
-      </w:pPr>
-      <w:r>
-        <w:rPr>
-          <w:rFonts w:hint="eastAsia"/>
-          <w:sz w:val="28"/>
-          <w:szCs w:val="28"/>
-          <w:lang w:val="en-US" w:eastAsia="zh-CN"/>
-        </w:rPr>
-        <w:t>user.py 用户文件，功能：验证登陆，管理员创建用户（管理员）</w:t>
-      </w:r>
-    </w:p>
-    <w:p>
-      <w:pPr>
-        <w:numPr>
-          <w:ilvl w:val="0"/>
-          <w:numId w:val="0"/>
-        </w:numPr>
-        <w:rPr>
-          <w:rFonts w:hint="eastAsia"/>
-          <w:sz w:val="28"/>
-          <w:szCs w:val="28"/>
-          <w:lang w:val="en-US" w:eastAsia="zh-CN"/>
-        </w:rPr>
-      </w:pPr>
-      <w:r>
-        <w:rPr>
-          <w:rFonts w:hint="eastAsia"/>
-          <w:sz w:val="28"/>
-          <w:szCs w:val="28"/>
-          <w:lang w:val="en-US" w:eastAsia="zh-CN"/>
-        </w:rPr>
-        <w:t>四、html页面</w:t>
-      </w:r>
-    </w:p>
-    <w:p>
-      <w:pPr>
-        <w:numPr>
-          <w:ilvl w:val="0"/>
-          <w:numId w:val="0"/>
-        </w:numPr>
-        <w:rPr>
-          <w:rFonts w:hint="eastAsia"/>
-          <w:sz w:val="28"/>
-          <w:szCs w:val="28"/>
-          <w:lang w:val="en-US" w:eastAsia="zh-CN"/>
-        </w:rPr>
-      </w:pPr>
-      <w:r>
-        <w:rPr>
-          <w:rFonts w:hint="eastAsia"/>
-          <w:sz w:val="28"/>
-          <w:szCs w:val="28"/>
-          <w:lang w:val="en-US" w:eastAsia="zh-CN"/>
-        </w:rPr>
-        <w:t>base.html公共模板页</w:t>
-      </w:r>
-    </w:p>
-    <w:p>
-      <w:pPr>
-        <w:numPr>
-          <w:ilvl w:val="0"/>
-          <w:numId w:val="0"/>
-        </w:numPr>
-        <w:rPr>
-          <w:rFonts w:hint="eastAsia"/>
-          <w:sz w:val="28"/>
-          <w:szCs w:val="28"/>
-          <w:lang w:val="en-US" w:eastAsia="zh-CN"/>
-        </w:rPr>
-      </w:pPr>
-      <w:r>
-        <w:rPr>
-          <w:rFonts w:hint="eastAsia"/>
-          <w:sz w:val="28"/>
-          <w:szCs w:val="28"/>
-          <w:lang w:val="en-US" w:eastAsia="zh-CN"/>
-        </w:rPr>
-        <w:t>login.html登陆页,表单包括用户名、密码、是否保持登陆状态。</w:t>
-      </w:r>
-    </w:p>
-    <w:p>
-      <w:pPr>
-        <w:numPr>
-          <w:ilvl w:val="0"/>
-          <w:numId w:val="0"/>
-        </w:numPr>
-        <w:rPr>
-          <w:rFonts w:hint="eastAsia"/>
-          <w:sz w:val="28"/>
-          <w:szCs w:val="28"/>
-          <w:lang w:val="en-US" w:eastAsia="zh-CN"/>
-        </w:rPr>
-      </w:pPr>
-      <w:r>
-        <w:rPr>
-          <w:rFonts w:hint="eastAsia"/>
-          <w:sz w:val="28"/>
-          <w:szCs w:val="28"/>
-          <w:lang w:val="en-US" w:eastAsia="zh-CN"/>
-        </w:rPr>
-        <w:t>index.html 后台主页,显示父板块们。</w:t>
-      </w:r>
-    </w:p>
-    <w:p>
-      <w:pPr>
-        <w:numPr>
-          <w:ilvl w:val="0"/>
-          <w:numId w:val="0"/>
-        </w:numPr>
-        <w:rPr>
-          <w:rFonts w:hint="eastAsia"/>
-          <w:sz w:val="28"/>
-          <w:szCs w:val="28"/>
-          <w:lang w:val="en-US" w:eastAsia="zh-CN"/>
-        </w:rPr>
-      </w:pPr>
-      <w:r>
-        <w:rPr>
-          <w:rFonts w:hint="eastAsia"/>
-          <w:sz w:val="28"/>
-          <w:szCs w:val="28"/>
-          <w:lang w:val="en-US" w:eastAsia="zh-CN"/>
-        </w:rPr>
-        <w:t>首页直接显示欢迎页</w:t>
-      </w:r>
-    </w:p>
-    <w:p>
-      <w:pPr>
-        <w:numPr>
-          <w:ilvl w:val="0"/>
-          <w:numId w:val="0"/>
-        </w:numPr>
-        <w:rPr>
-          <w:rFonts w:hint="eastAsia"/>
-          <w:sz w:val="28"/>
-          <w:szCs w:val="28"/>
-          <w:lang w:val="en-US" w:eastAsia="zh-CN"/>
-        </w:rPr>
-      </w:pPr>
-      <w:r>
-        <w:rPr>
-          <w:rFonts w:hint="eastAsia"/>
-          <w:sz w:val="28"/>
-          <w:szCs w:val="28"/>
-          <w:lang w:val="en-US" w:eastAsia="zh-CN"/>
-        </w:rPr>
-        <w:t>父板块包括资讯、图片、产品、评论、会员、管理员、系统统计、系统管理。对应新增资讯、图片、产品、用户。</w:t>
-      </w:r>
-    </w:p>
-    <w:p>
-      <w:pPr>
-        <w:numPr>
-          <w:ilvl w:val="0"/>
-          <w:numId w:val="0"/>
-        </w:numPr>
-        <w:rPr>
-          <w:rFonts w:hint="eastAsia"/>
-          <w:sz w:val="28"/>
-          <w:szCs w:val="28"/>
-          <w:lang w:val="en-US" w:eastAsia="zh-CN"/>
-        </w:rPr>
-      </w:pPr>
-      <w:r>
-        <w:rPr>
-          <w:rFonts w:hint="eastAsia"/>
-          <w:sz w:val="28"/>
-          <w:szCs w:val="28"/>
-          <w:lang w:val="en-US" w:eastAsia="zh-CN"/>
-        </w:rPr>
-        <w:t>还有 个人信息、切换账号、退出、切换至邮箱、切换风格。</w:t>
-      </w:r>
-    </w:p>
-    <w:p>
-      <w:pPr>
-        <w:numPr>
-          <w:ilvl w:val="0"/>
-          <w:numId w:val="0"/>
-        </w:numPr>
-        <w:rPr>
-          <w:rFonts w:hint="eastAsia"/>
-          <w:sz w:val="28"/>
-          <w:szCs w:val="28"/>
-          <w:lang w:val="en-US" w:eastAsia="zh-CN"/>
-        </w:rPr>
-      </w:pPr>
-    </w:p>
-    <w:p>
-      <w:pPr>
-        <w:numPr>
-          <w:ilvl w:val="0"/>
-          <w:numId w:val="0"/>
-        </w:numPr>
-        <w:rPr>
-          <w:rFonts w:hint="eastAsia"/>
-          <w:sz w:val="28"/>
-          <w:szCs w:val="28"/>
-          <w:lang w:val="en-US" w:eastAsia="zh-CN"/>
-        </w:rPr>
-      </w:pPr>
-      <w:r>
-        <w:rPr>
-          <w:rFonts w:hint="eastAsia"/>
-          <w:sz w:val="28"/>
-          <w:szCs w:val="28"/>
-          <w:lang w:val="en-US" w:eastAsia="zh-CN"/>
-        </w:rPr>
-        <w:t>资讯（本身属于板块）：包含板块们。每个板块可设置为父板块或子版块，父板块还应包含一些板块，包括父板块和子版块，而子版块只能包含文章。对板块嵌套层数没有限制，但建议层数&lt;=3。</w:t>
-      </w:r>
-    </w:p>
-    <w:p>
-      <w:pPr>
-        <w:numPr>
-          <w:ilvl w:val="0"/>
-          <w:numId w:val="0"/>
-        </w:numPr>
-        <w:rPr>
-          <w:rFonts w:hint="eastAsia"/>
-          <w:sz w:val="28"/>
-          <w:szCs w:val="28"/>
-          <w:lang w:val="en-US" w:eastAsia="zh-CN"/>
-        </w:rPr>
-      </w:pPr>
-    </w:p>
-    <w:p>
-      <w:pPr>
-        <w:numPr>
-          <w:ilvl w:val="0"/>
-          <w:numId w:val="0"/>
-        </w:numPr>
-        <w:rPr>
-          <w:rFonts w:hint="eastAsia"/>
-          <w:sz w:val="28"/>
-          <w:szCs w:val="28"/>
-          <w:lang w:val="en-US" w:eastAsia="zh-CN"/>
-        </w:rPr>
-      </w:pPr>
-    </w:p>
-    <w:p>
-      <w:pPr>
-        <w:numPr>
-          <w:ilvl w:val="0"/>
-          <w:numId w:val="0"/>
-        </w:numPr>
-        <w:rPr>
-          <w:rFonts w:hint="eastAsia"/>
-          <w:sz w:val="28"/>
-          <w:szCs w:val="28"/>
-          <w:lang w:val="en-US" w:eastAsia="zh-CN"/>
-        </w:rPr>
-      </w:pPr>
-    </w:p>
-    <w:p>
-      <w:pPr>
-        <w:numPr>
-          <w:ilvl w:val="0"/>
-          <w:numId w:val="0"/>
-        </w:numPr>
-        <w:rPr>
-          <w:rFonts w:hint="eastAsia"/>
-          <w:sz w:val="28"/>
-          <w:szCs w:val="28"/>
-          <w:lang w:val="en-US" w:eastAsia="zh-CN"/>
-        </w:rPr>
-      </w:pPr>
-      <w:r>
-        <w:rPr>
-          <w:rFonts w:hint="eastAsia"/>
-          <w:sz w:val="28"/>
-          <w:szCs w:val="28"/>
-          <w:lang w:val="en-US" w:eastAsia="zh-CN"/>
-        </w:rPr>
-        <w:t>五、前后端交互</w:t>
-      </w:r>
-    </w:p>
-    <w:p>
-      <w:pPr>
-        <w:numPr>
-          <w:ilvl w:val="0"/>
-          <w:numId w:val="0"/>
-        </w:numPr>
-        <w:rPr>
-          <w:rFonts w:hint="eastAsia"/>
-          <w:sz w:val="28"/>
-          <w:szCs w:val="28"/>
-          <w:lang w:val="en-US" w:eastAsia="zh-CN"/>
-        </w:rPr>
-      </w:pPr>
-      <w:r>
-        <w:rPr>
-          <w:rFonts w:hint="eastAsia"/>
-          <w:sz w:val="28"/>
-          <w:szCs w:val="28"/>
-          <w:lang w:val="en-US" w:eastAsia="zh-CN"/>
-        </w:rPr>
-        <w:t>post均有csrf,以下不重复阐述</w:t>
-      </w:r>
-    </w:p>
-    <w:p>
-      <w:pPr>
-        <w:numPr>
-          <w:ilvl w:val="0"/>
-          <w:numId w:val="0"/>
-        </w:numPr>
-        <w:rPr>
-          <w:rFonts w:hint="eastAsia"/>
-          <w:sz w:val="28"/>
-          <w:szCs w:val="28"/>
-          <w:lang w:val="en-US" w:eastAsia="zh-CN"/>
-        </w:rPr>
-      </w:pPr>
-      <w:r>
-        <w:rPr>
-          <w:rFonts w:hint="eastAsia"/>
-          <w:sz w:val="28"/>
-          <w:szCs w:val="28"/>
-          <w:lang w:val="en-US" w:eastAsia="zh-CN"/>
-        </w:rPr>
-        <w:t>1、登陆:</w:t>
+        <w:t>: x}</w:t>
       </w:r>
     </w:p>
     <w:p>
@@ -766,7 +984,7 @@
           <w:szCs w:val="28"/>
           <w:lang w:val="en-US" w:eastAsia="zh-CN"/>
         </w:rPr>
-        <w:t>ajax: post {username: xx ,password: xx, online: x}</w:t>
+        <w:t xml:space="preserve">前端已进行完备检查 </w:t>
       </w:r>
     </w:p>
     <w:p>
@@ -790,7 +1008,7 @@
           <w:szCs w:val="28"/>
           <w:lang w:val="en-US" w:eastAsia="zh-CN"/>
         </w:rPr>
-        <w:t>前端自行检查账号密码长度、字类型合法性</w:t>
+        <w:t>标题不能为空 标题备注限制50字符、描述限制100字符、字符任意。1个汉字为1个字符</w:t>
       </w:r>
     </w:p>
     <w:p>
@@ -802,19 +1020,30 @@
         <w:ind w:firstLine="560" w:firstLineChars="200"/>
         <w:rPr>
           <w:rFonts w:hint="eastAsia"/>
-          <w:sz w:val="28"/>
-          <w:szCs w:val="28"/>
-          <w:lang w:val="en-US" w:eastAsia="zh-CN"/>
-        </w:rPr>
-      </w:pPr>
-      <w:r>
-        <w:rPr>
-          <w:rFonts w:hint="eastAsia"/>
-          <w:sz w:val="28"/>
-          <w:szCs w:val="28"/>
-          <w:lang w:val="en-US" w:eastAsia="zh-CN"/>
-        </w:rPr>
-        <w:t>若合法，后端返回: 类型+代号 F错误 T成功  F0账号不存在 F1账号密码不对应 F2服务器内部错误</w:t>
+          <w:color w:val="FF0000"/>
+          <w:sz w:val="28"/>
+          <w:szCs w:val="28"/>
+          <w:lang w:val="en-US" w:eastAsia="zh-CN"/>
+        </w:rPr>
+      </w:pPr>
+      <w:r>
+        <w:rPr>
+          <w:rFonts w:hint="eastAsia"/>
+          <w:sz w:val="28"/>
+          <w:szCs w:val="28"/>
+          <w:lang w:val="en-US" w:eastAsia="zh-CN"/>
+        </w:rPr>
+        <w:t>后端目前直接记录</w:t>
+      </w:r>
+      <w:r>
+        <w:rPr>
+          <w:rFonts w:hint="eastAsia"/>
+          <w:color w:val="FF0000"/>
+          <w:sz w:val="28"/>
+          <w:szCs w:val="28"/>
+          <w:lang w:val="en-US" w:eastAsia="zh-CN"/>
+        </w:rPr>
+        <w:t>（下一版本添加板块上限，限制设置板块或进入这个添加板块页）</w:t>
       </w:r>
     </w:p>
     <w:p>
@@ -826,20 +1055,12 @@
         <w:ind w:firstLine="560" w:firstLineChars="200"/>
         <w:rPr>
           <w:rFonts w:hint="eastAsia"/>
-          <w:sz w:val="28"/>
-          <w:szCs w:val="28"/>
-          <w:lang w:val="en-US" w:eastAsia="zh-CN"/>
-        </w:rPr>
-      </w:pPr>
-      <w:r>
-        <w:rPr>
-          <w:rFonts w:hint="eastAsia"/>
-          <w:sz w:val="28"/>
-          <w:szCs w:val="28"/>
-          <w:lang w:val="en-US" w:eastAsia="zh-CN"/>
-        </w:rPr>
-        <w:t>若勾选记录登陆状态(online=1)，浏览器关闭后再打开自动登录。否则浏览器一旦关闭，下一次需重新登陆。</w:t>
-      </w:r>
+          <w:color w:val="FF0000"/>
+          <w:sz w:val="28"/>
+          <w:szCs w:val="28"/>
+          <w:lang w:val="en-US" w:eastAsia="zh-CN"/>
+        </w:rPr>
+      </w:pPr>
     </w:p>
     <w:sectPr>
       <w:pgSz w:w="11906" w:h="16838"/>
@@ -849,6 +1070,26 @@
     </w:sectPr>
   </w:body>
 </w:document>
+</file>
+
+<file path=word/numbering.xml><?xml version="1.0" encoding="utf-8"?>
+<w:numbering xmlns:wpc="http://schemas.microsoft.com/office/word/2010/wordprocessingCanvas" xmlns:mc="http://schemas.openxmlformats.org/markup-compatibility/2006" xmlns:o="urn:schemas-microsoft-com:office:office" xmlns:r="http://schemas.openxmlformats.org/officeDocument/2006/relationships" xmlns:m="http://schemas.openxmlformats.org/officeDocument/2006/math" xmlns:v="urn:schemas-microsoft-com:vml" xmlns:wp14="http://schemas.microsoft.com/office/word/2010/wordprocessingDrawing" xmlns:wp="http://schemas.openxmlformats.org/drawingml/2006/wordprocessingDrawing" xmlns:w10="urn:schemas-microsoft-com:office:word" xmlns:w="http://schemas.openxmlformats.org/wordprocessingml/2006/main" xmlns:w14="http://schemas.microsoft.com/office/word/2010/wordml" xmlns:wpg="http://schemas.microsoft.com/office/word/2010/wordprocessingGroup" xmlns:wpi="http://schemas.microsoft.com/office/word/2010/wordprocessingInk" xmlns:wne="http://schemas.microsoft.com/office/word/2006/wordml" xmlns:wps="http://schemas.microsoft.com/office/word/2010/wordprocessingShape" mc:Ignorable="w14 wp14">
+  <w:abstractNum w:abstractNumId="0">
+    <w:nsid w:val="598EF03A"/>
+    <w:multiLevelType w:val="singleLevel"/>
+    <w:tmpl w:val="598EF03A"/>
+    <w:lvl w:ilvl="0" w:tentative="0">
+      <w:start w:val="2"/>
+      <w:numFmt w:val="decimal"/>
+      <w:suff w:val="nothing"/>
+      <w:lvlText w:val="%1、"/>
+      <w:lvlJc w:val="left"/>
+    </w:lvl>
+  </w:abstractNum>
+  <w:num w:numId="1">
+    <w:abstractNumId w:val="0"/>
+  </w:num>
+</w:numbering>
 </file>
 
 <file path=word/styles.xml><?xml version="1.0" encoding="utf-8"?>

</xml_diff>

<commit_message>
add article-edit.html, delete article fuction and add page display in article-list.html
</commit_message>
<xml_diff>
--- a/使用说明.docx
+++ b/使用说明.docx
@@ -702,123 +702,160 @@
           <w:lang w:val="en-US" w:eastAsia="zh-CN"/>
         </w:rPr>
       </w:pPr>
+    </w:p>
+    <w:p>
+      <w:pPr>
+        <w:numPr>
+          <w:ilvl w:val="0"/>
+          <w:numId w:val="0"/>
+        </w:numPr>
+        <w:rPr>
+          <w:rFonts w:hint="eastAsia"/>
+          <w:sz w:val="28"/>
+          <w:szCs w:val="28"/>
+          <w:lang w:val="en-US" w:eastAsia="zh-CN"/>
+        </w:rPr>
+      </w:pPr>
+      <w:r>
+        <w:rPr>
+          <w:rFonts w:hint="eastAsia"/>
+          <w:sz w:val="28"/>
+          <w:szCs w:val="28"/>
+          <w:lang w:val="en-US" w:eastAsia="zh-CN"/>
+        </w:rPr>
+        <w:t>block-add.html 子页面 添加板块 选项为标题、描述和备注</w:t>
+      </w:r>
+    </w:p>
+    <w:p>
+      <w:pPr>
+        <w:numPr>
+          <w:ilvl w:val="0"/>
+          <w:numId w:val="0"/>
+        </w:numPr>
+        <w:rPr>
+          <w:rFonts w:hint="eastAsia"/>
+          <w:sz w:val="28"/>
+          <w:szCs w:val="28"/>
+          <w:lang w:val="en-US" w:eastAsia="zh-CN"/>
+        </w:rPr>
+      </w:pPr>
+      <w:r>
+        <w:rPr>
+          <w:rFonts w:hint="eastAsia"/>
+          <w:sz w:val="28"/>
+          <w:szCs w:val="28"/>
+          <w:lang w:val="en-US" w:eastAsia="zh-CN"/>
+        </w:rPr>
+        <w:t>block-list.html 子页面 展示板块 展示标题、描述和备注 可在此页面进行板块编辑、删除</w:t>
+      </w:r>
+    </w:p>
+    <w:p>
+      <w:pPr>
+        <w:numPr>
+          <w:ilvl w:val="0"/>
+          <w:numId w:val="0"/>
+        </w:numPr>
+        <w:rPr>
+          <w:rFonts w:hint="eastAsia"/>
+          <w:sz w:val="28"/>
+          <w:szCs w:val="28"/>
+          <w:lang w:val="en-US" w:eastAsia="zh-CN"/>
+        </w:rPr>
+      </w:pPr>
+      <w:r>
+        <w:rPr>
+          <w:rFonts w:hint="eastAsia"/>
+          <w:sz w:val="28"/>
+          <w:szCs w:val="28"/>
+          <w:lang w:val="en-US" w:eastAsia="zh-CN"/>
+        </w:rPr>
+        <w:t>block-edit.html 子页面 编辑板块 选项为标题、描述和备注</w:t>
+      </w:r>
+    </w:p>
+    <w:p>
+      <w:pPr>
+        <w:numPr>
+          <w:ilvl w:val="0"/>
+          <w:numId w:val="0"/>
+        </w:numPr>
+        <w:rPr>
+          <w:rFonts w:hint="eastAsia"/>
+          <w:sz w:val="28"/>
+          <w:szCs w:val="28"/>
+          <w:lang w:val="en-US" w:eastAsia="zh-CN"/>
+        </w:rPr>
+      </w:pPr>
+      <w:r>
+        <w:rPr>
+          <w:rFonts w:hint="eastAsia"/>
+          <w:sz w:val="28"/>
+          <w:szCs w:val="28"/>
+          <w:lang w:val="en-US" w:eastAsia="zh-CN"/>
+        </w:rPr>
+        <w:t>article-add.html 子页面 添加文章 选项为标题、所属板块、内容和备注</w:t>
+      </w:r>
+    </w:p>
+    <w:p>
+      <w:pPr>
+        <w:numPr>
+          <w:ilvl w:val="0"/>
+          <w:numId w:val="0"/>
+        </w:numPr>
+        <w:rPr>
+          <w:rFonts w:hint="eastAsia"/>
+          <w:sz w:val="28"/>
+          <w:szCs w:val="28"/>
+          <w:lang w:val="en-US" w:eastAsia="zh-CN"/>
+        </w:rPr>
+      </w:pPr>
+      <w:r>
+        <w:rPr>
+          <w:rFonts w:hint="eastAsia"/>
+          <w:sz w:val="28"/>
+          <w:szCs w:val="28"/>
+          <w:lang w:val="en-US" w:eastAsia="zh-CN"/>
+        </w:rPr>
+        <w:t>article-list.html 子页面 展示文章 通过下拉菜单选择分类板块 可在此页面进行文章编辑、删除</w:t>
+      </w:r>
+    </w:p>
+    <w:p>
+      <w:pPr>
+        <w:numPr>
+          <w:ilvl w:val="0"/>
+          <w:numId w:val="0"/>
+        </w:numPr>
+        <w:rPr>
+          <w:rFonts w:hint="eastAsia"/>
+          <w:sz w:val="28"/>
+          <w:szCs w:val="28"/>
+          <w:lang w:val="en-US" w:eastAsia="zh-CN"/>
+        </w:rPr>
+      </w:pPr>
+      <w:r>
+        <w:rPr>
+          <w:rFonts w:hint="eastAsia"/>
+          <w:sz w:val="28"/>
+          <w:szCs w:val="28"/>
+          <w:lang w:val="en-US" w:eastAsia="zh-CN"/>
+        </w:rPr>
+        <w:t>article-edit.html 子页面 编辑文章 选项为题、所属板块、内容和备注</w:t>
+      </w:r>
+    </w:p>
+    <w:p>
+      <w:pPr>
+        <w:numPr>
+          <w:ilvl w:val="0"/>
+          <w:numId w:val="0"/>
+        </w:numPr>
+        <w:rPr>
+          <w:rFonts w:hint="eastAsia"/>
+          <w:sz w:val="28"/>
+          <w:szCs w:val="28"/>
+          <w:lang w:val="en-US" w:eastAsia="zh-CN"/>
+        </w:rPr>
+      </w:pPr>
       <w:bookmarkStart w:id="0" w:name="_GoBack"/>
       <w:bookmarkEnd w:id="0"/>
-    </w:p>
-    <w:p>
-      <w:pPr>
-        <w:numPr>
-          <w:ilvl w:val="0"/>
-          <w:numId w:val="0"/>
-        </w:numPr>
-        <w:rPr>
-          <w:rFonts w:hint="eastAsia"/>
-          <w:sz w:val="28"/>
-          <w:szCs w:val="28"/>
-          <w:lang w:val="en-US" w:eastAsia="zh-CN"/>
-        </w:rPr>
-      </w:pPr>
-      <w:r>
-        <w:rPr>
-          <w:rFonts w:hint="eastAsia"/>
-          <w:sz w:val="28"/>
-          <w:szCs w:val="28"/>
-          <w:lang w:val="en-US" w:eastAsia="zh-CN"/>
-        </w:rPr>
-        <w:t>block-add.html 子页面 添加板块 选项为标题、描述和备注</w:t>
-      </w:r>
-    </w:p>
-    <w:p>
-      <w:pPr>
-        <w:numPr>
-          <w:ilvl w:val="0"/>
-          <w:numId w:val="0"/>
-        </w:numPr>
-        <w:rPr>
-          <w:rFonts w:hint="eastAsia"/>
-          <w:sz w:val="28"/>
-          <w:szCs w:val="28"/>
-          <w:lang w:val="en-US" w:eastAsia="zh-CN"/>
-        </w:rPr>
-      </w:pPr>
-      <w:r>
-        <w:rPr>
-          <w:rFonts w:hint="eastAsia"/>
-          <w:sz w:val="28"/>
-          <w:szCs w:val="28"/>
-          <w:lang w:val="en-US" w:eastAsia="zh-CN"/>
-        </w:rPr>
-        <w:t>block-list.html 子页面 展示板块 展示标题、描述和备注 可在此页面进行板块编辑、删除</w:t>
-      </w:r>
-    </w:p>
-    <w:p>
-      <w:pPr>
-        <w:numPr>
-          <w:ilvl w:val="0"/>
-          <w:numId w:val="0"/>
-        </w:numPr>
-        <w:rPr>
-          <w:rFonts w:hint="eastAsia"/>
-          <w:sz w:val="28"/>
-          <w:szCs w:val="28"/>
-          <w:lang w:val="en-US" w:eastAsia="zh-CN"/>
-        </w:rPr>
-      </w:pPr>
-      <w:r>
-        <w:rPr>
-          <w:rFonts w:hint="eastAsia"/>
-          <w:sz w:val="28"/>
-          <w:szCs w:val="28"/>
-          <w:lang w:val="en-US" w:eastAsia="zh-CN"/>
-        </w:rPr>
-        <w:t>block-edit.html 子页面 编辑板块 选项为标题、描述和备注</w:t>
-      </w:r>
-    </w:p>
-    <w:p>
-      <w:pPr>
-        <w:numPr>
-          <w:ilvl w:val="0"/>
-          <w:numId w:val="0"/>
-        </w:numPr>
-        <w:rPr>
-          <w:rFonts w:hint="eastAsia"/>
-          <w:sz w:val="28"/>
-          <w:szCs w:val="28"/>
-          <w:lang w:val="en-US" w:eastAsia="zh-CN"/>
-        </w:rPr>
-      </w:pPr>
-      <w:r>
-        <w:rPr>
-          <w:rFonts w:hint="eastAsia"/>
-          <w:sz w:val="28"/>
-          <w:szCs w:val="28"/>
-          <w:lang w:val="en-US" w:eastAsia="zh-CN"/>
-        </w:rPr>
-        <w:t>article-add.html 子页面 添加文章 选项为标题、所属板块、内容和备注</w:t>
-      </w:r>
-    </w:p>
-    <w:p>
-      <w:pPr>
-        <w:numPr>
-          <w:ilvl w:val="0"/>
-          <w:numId w:val="0"/>
-        </w:numPr>
-        <w:rPr>
-          <w:rFonts w:hint="eastAsia"/>
-          <w:sz w:val="28"/>
-          <w:szCs w:val="28"/>
-          <w:lang w:val="en-US" w:eastAsia="zh-CN"/>
-        </w:rPr>
-      </w:pPr>
-      <w:r>
-        <w:rPr>
-          <w:rFonts w:hint="eastAsia"/>
-          <w:sz w:val="28"/>
-          <w:szCs w:val="28"/>
-          <w:lang w:val="en-US" w:eastAsia="zh-CN"/>
-        </w:rPr>
-        <w:t>article-list.html 子页面 展示文章 通过下拉菜单选择分类板块 可在此页面进行文章编辑、删除</w:t>
-      </w:r>
     </w:p>
     <w:p>
       <w:pPr>

</xml_diff>

<commit_message>
add some comment in 使用说明.docx
</commit_message>
<xml_diff>
--- a/使用说明.docx
+++ b/使用说明.docx
@@ -854,256 +854,882 @@
           <w:lang w:val="en-US" w:eastAsia="zh-CN"/>
         </w:rPr>
       </w:pPr>
+    </w:p>
+    <w:p>
+      <w:pPr>
+        <w:numPr>
+          <w:ilvl w:val="0"/>
+          <w:numId w:val="0"/>
+        </w:numPr>
+        <w:rPr>
+          <w:rFonts w:hint="eastAsia"/>
+          <w:sz w:val="28"/>
+          <w:szCs w:val="28"/>
+          <w:lang w:val="en-US" w:eastAsia="zh-CN"/>
+        </w:rPr>
+      </w:pPr>
+    </w:p>
+    <w:p>
+      <w:pPr>
+        <w:numPr>
+          <w:ilvl w:val="0"/>
+          <w:numId w:val="0"/>
+        </w:numPr>
+        <w:rPr>
+          <w:rFonts w:hint="eastAsia"/>
+          <w:sz w:val="28"/>
+          <w:szCs w:val="28"/>
+          <w:lang w:val="en-US" w:eastAsia="zh-CN"/>
+        </w:rPr>
+      </w:pPr>
+    </w:p>
+    <w:p>
+      <w:pPr>
+        <w:numPr>
+          <w:ilvl w:val="0"/>
+          <w:numId w:val="0"/>
+        </w:numPr>
+        <w:rPr>
+          <w:rFonts w:hint="eastAsia"/>
+          <w:sz w:val="28"/>
+          <w:szCs w:val="28"/>
+          <w:lang w:val="en-US" w:eastAsia="zh-CN"/>
+        </w:rPr>
+      </w:pPr>
+      <w:r>
+        <w:rPr>
+          <w:rFonts w:hint="eastAsia"/>
+          <w:sz w:val="28"/>
+          <w:szCs w:val="28"/>
+          <w:lang w:val="en-US" w:eastAsia="zh-CN"/>
+        </w:rPr>
+        <w:t>五、前后端交互</w:t>
+      </w:r>
+    </w:p>
+    <w:p>
+      <w:pPr>
+        <w:numPr>
+          <w:ilvl w:val="0"/>
+          <w:numId w:val="0"/>
+        </w:numPr>
+        <w:rPr>
+          <w:rFonts w:hint="eastAsia"/>
+          <w:sz w:val="28"/>
+          <w:szCs w:val="28"/>
+          <w:lang w:val="en-US" w:eastAsia="zh-CN"/>
+        </w:rPr>
+      </w:pPr>
+      <w:r>
+        <w:rPr>
+          <w:rFonts w:hint="eastAsia"/>
+          <w:sz w:val="28"/>
+          <w:szCs w:val="28"/>
+          <w:lang w:val="en-US" w:eastAsia="zh-CN"/>
+        </w:rPr>
+        <w:t>post均有csrf,以下不重复阐述</w:t>
+      </w:r>
+    </w:p>
+    <w:p>
+      <w:pPr>
+        <w:numPr>
+          <w:ilvl w:val="0"/>
+          <w:numId w:val="0"/>
+        </w:numPr>
+        <w:rPr>
+          <w:rFonts w:hint="eastAsia"/>
+          <w:sz w:val="28"/>
+          <w:szCs w:val="28"/>
+          <w:lang w:val="en-US" w:eastAsia="zh-CN"/>
+        </w:rPr>
+      </w:pPr>
+      <w:r>
+        <w:rPr>
+          <w:rFonts w:hint="eastAsia"/>
+          <w:sz w:val="28"/>
+          <w:szCs w:val="28"/>
+          <w:lang w:val="en-US" w:eastAsia="zh-CN"/>
+        </w:rPr>
+        <w:t>1、登陆:</w:t>
+      </w:r>
+    </w:p>
+    <w:p>
+      <w:pPr>
+        <w:numPr>
+          <w:ilvl w:val="0"/>
+          <w:numId w:val="0"/>
+        </w:numPr>
+        <w:ind w:firstLine="560" w:firstLineChars="200"/>
+        <w:rPr>
+          <w:rFonts w:hint="eastAsia"/>
+          <w:sz w:val="28"/>
+          <w:szCs w:val="28"/>
+          <w:lang w:val="en-US" w:eastAsia="zh-CN"/>
+        </w:rPr>
+      </w:pPr>
+      <w:r>
+        <w:rPr>
+          <w:rFonts w:hint="eastAsia"/>
+          <w:sz w:val="28"/>
+          <w:szCs w:val="28"/>
+          <w:lang w:val="en-US" w:eastAsia="zh-CN"/>
+        </w:rPr>
+        <w:t>ajax: post {username: xx ,password: xx, online: x}</w:t>
+      </w:r>
+    </w:p>
+    <w:p>
+      <w:pPr>
+        <w:numPr>
+          <w:ilvl w:val="0"/>
+          <w:numId w:val="0"/>
+        </w:numPr>
+        <w:ind w:firstLine="560" w:firstLineChars="200"/>
+        <w:rPr>
+          <w:rFonts w:hint="eastAsia"/>
+          <w:sz w:val="28"/>
+          <w:szCs w:val="28"/>
+          <w:lang w:val="en-US" w:eastAsia="zh-CN"/>
+        </w:rPr>
+      </w:pPr>
+      <w:r>
+        <w:rPr>
+          <w:rFonts w:hint="eastAsia"/>
+          <w:sz w:val="28"/>
+          <w:szCs w:val="28"/>
+          <w:lang w:val="en-US" w:eastAsia="zh-CN"/>
+        </w:rPr>
+        <w:t>前端自行检查账号密码长度、字类型合法性</w:t>
+      </w:r>
+    </w:p>
+    <w:p>
+      <w:pPr>
+        <w:numPr>
+          <w:ilvl w:val="0"/>
+          <w:numId w:val="0"/>
+        </w:numPr>
+        <w:ind w:firstLine="560" w:firstLineChars="200"/>
+        <w:rPr>
+          <w:rFonts w:hint="eastAsia"/>
+          <w:sz w:val="28"/>
+          <w:szCs w:val="28"/>
+          <w:lang w:val="en-US" w:eastAsia="zh-CN"/>
+        </w:rPr>
+      </w:pPr>
+      <w:r>
+        <w:rPr>
+          <w:rFonts w:hint="eastAsia"/>
+          <w:sz w:val="28"/>
+          <w:szCs w:val="28"/>
+          <w:lang w:val="en-US" w:eastAsia="zh-CN"/>
+        </w:rPr>
+        <w:t>若合法，后端返回: 类型+代号 F错误 T成功  F0账号不存在 F1账号密码不对应 F2服务器内部错误</w:t>
+      </w:r>
+    </w:p>
+    <w:p>
+      <w:pPr>
+        <w:numPr>
+          <w:ilvl w:val="0"/>
+          <w:numId w:val="0"/>
+        </w:numPr>
+        <w:ind w:firstLine="560" w:firstLineChars="200"/>
+        <w:rPr>
+          <w:rFonts w:hint="eastAsia"/>
+          <w:sz w:val="28"/>
+          <w:szCs w:val="28"/>
+          <w:lang w:val="en-US" w:eastAsia="zh-CN"/>
+        </w:rPr>
+      </w:pPr>
+      <w:r>
+        <w:rPr>
+          <w:rFonts w:hint="eastAsia"/>
+          <w:sz w:val="28"/>
+          <w:szCs w:val="28"/>
+          <w:lang w:val="en-US" w:eastAsia="zh-CN"/>
+        </w:rPr>
+        <w:t>若勾选记录登陆状态(online=1)，浏览器关闭后再打开自动登录。否则浏览器一旦关闭，下一次需重新登陆。</w:t>
+      </w:r>
+    </w:p>
+    <w:p>
+      <w:pPr>
+        <w:numPr>
+          <w:ilvl w:val="0"/>
+          <w:numId w:val="1"/>
+        </w:numPr>
+        <w:rPr>
+          <w:rFonts w:hint="eastAsia"/>
+          <w:sz w:val="28"/>
+          <w:szCs w:val="28"/>
+          <w:lang w:val="en-US" w:eastAsia="zh-CN"/>
+        </w:rPr>
+      </w:pPr>
+      <w:r>
+        <w:rPr>
+          <w:rFonts w:hint="eastAsia"/>
+          <w:sz w:val="28"/>
+          <w:szCs w:val="28"/>
+          <w:lang w:val="en-US" w:eastAsia="zh-CN"/>
+        </w:rPr>
+        <w:t>添加板块</w:t>
+      </w:r>
+    </w:p>
+    <w:p>
+      <w:pPr>
+        <w:numPr>
+          <w:ilvl w:val="0"/>
+          <w:numId w:val="0"/>
+        </w:numPr>
+        <w:ind w:firstLine="560" w:firstLineChars="200"/>
+        <w:rPr>
+          <w:rFonts w:hint="eastAsia"/>
+          <w:sz w:val="28"/>
+          <w:szCs w:val="28"/>
+          <w:lang w:val="en-US" w:eastAsia="zh-CN"/>
+        </w:rPr>
+      </w:pPr>
+      <w:r>
+        <w:rPr>
+          <w:rFonts w:hint="eastAsia"/>
+          <w:sz w:val="28"/>
+          <w:szCs w:val="28"/>
+          <w:lang w:val="en-US" w:eastAsia="zh-CN"/>
+        </w:rPr>
+        <w:t>ajax: post {title: xx ,description: xx, remark: x}</w:t>
+      </w:r>
+    </w:p>
+    <w:p>
+      <w:pPr>
+        <w:numPr>
+          <w:ilvl w:val="0"/>
+          <w:numId w:val="0"/>
+        </w:numPr>
+        <w:ind w:firstLine="560" w:firstLineChars="200"/>
+        <w:rPr>
+          <w:rFonts w:hint="eastAsia"/>
+          <w:sz w:val="28"/>
+          <w:szCs w:val="28"/>
+          <w:lang w:val="en-US" w:eastAsia="zh-CN"/>
+        </w:rPr>
+      </w:pPr>
+      <w:r>
+        <w:rPr>
+          <w:rFonts w:hint="eastAsia"/>
+          <w:sz w:val="28"/>
+          <w:szCs w:val="28"/>
+          <w:lang w:val="en-US" w:eastAsia="zh-CN"/>
+        </w:rPr>
+        <w:t>前端已进行完备检查:内容为</w:t>
+      </w:r>
+    </w:p>
+    <w:p>
+      <w:pPr>
+        <w:numPr>
+          <w:ilvl w:val="0"/>
+          <w:numId w:val="0"/>
+        </w:numPr>
+        <w:ind w:firstLine="560" w:firstLineChars="200"/>
+        <w:rPr>
+          <w:rFonts w:hint="eastAsia"/>
+          <w:sz w:val="28"/>
+          <w:szCs w:val="28"/>
+          <w:lang w:val="en-US" w:eastAsia="zh-CN"/>
+        </w:rPr>
+      </w:pPr>
+      <w:r>
+        <w:rPr>
+          <w:rFonts w:hint="eastAsia"/>
+          <w:sz w:val="28"/>
+          <w:szCs w:val="28"/>
+          <w:lang w:val="en-US" w:eastAsia="zh-CN"/>
+        </w:rPr>
+        <w:t>标题不能为空 标题备注限制50字符、描述限制100字符、字符任意。1个汉字为1个字符</w:t>
+      </w:r>
+    </w:p>
+    <w:p>
+      <w:pPr>
+        <w:numPr>
+          <w:ilvl w:val="0"/>
+          <w:numId w:val="0"/>
+        </w:numPr>
+        <w:ind w:firstLine="560" w:firstLineChars="200"/>
+        <w:rPr>
+          <w:rFonts w:hint="eastAsia"/>
+          <w:color w:val="FF0000"/>
+          <w:sz w:val="28"/>
+          <w:szCs w:val="28"/>
+          <w:lang w:val="en-US" w:eastAsia="zh-CN"/>
+        </w:rPr>
+      </w:pPr>
+      <w:r>
+        <w:rPr>
+          <w:rFonts w:hint="eastAsia"/>
+          <w:sz w:val="28"/>
+          <w:szCs w:val="28"/>
+          <w:lang w:val="en-US" w:eastAsia="zh-CN"/>
+        </w:rPr>
+        <w:t>后端目前直接记录</w:t>
+      </w:r>
+      <w:r>
+        <w:rPr>
+          <w:rFonts w:hint="eastAsia"/>
+          <w:color w:val="FF0000"/>
+          <w:sz w:val="28"/>
+          <w:szCs w:val="28"/>
+          <w:lang w:val="en-US" w:eastAsia="zh-CN"/>
+        </w:rPr>
+        <w:t>（下一版本添加板块上限，限制设置板块或进入这个添加板块页）</w:t>
+      </w:r>
+    </w:p>
+    <w:p>
+      <w:pPr>
+        <w:numPr>
+          <w:ilvl w:val="0"/>
+          <w:numId w:val="1"/>
+        </w:numPr>
+        <w:rPr>
+          <w:rFonts w:hint="eastAsia"/>
+          <w:sz w:val="28"/>
+          <w:szCs w:val="28"/>
+          <w:lang w:val="en-US" w:eastAsia="zh-CN"/>
+        </w:rPr>
+      </w:pPr>
+      <w:r>
+        <w:rPr>
+          <w:rFonts w:hint="eastAsia"/>
+          <w:sz w:val="28"/>
+          <w:szCs w:val="28"/>
+          <w:lang w:val="en-US" w:eastAsia="zh-CN"/>
+        </w:rPr>
+        <w:t>删除板块</w:t>
+      </w:r>
+    </w:p>
+    <w:p>
+      <w:pPr>
+        <w:numPr>
+          <w:numId w:val="0"/>
+        </w:numPr>
+        <w:ind w:firstLine="420" w:firstLineChars="0"/>
+        <w:rPr>
+          <w:rFonts w:hint="eastAsia"/>
+          <w:sz w:val="28"/>
+          <w:szCs w:val="28"/>
+          <w:lang w:val="en-US" w:eastAsia="zh-CN"/>
+        </w:rPr>
+      </w:pPr>
+      <w:r>
+        <w:rPr>
+          <w:rFonts w:hint="eastAsia"/>
+          <w:sz w:val="28"/>
+          <w:szCs w:val="28"/>
+          <w:lang w:val="en-US" w:eastAsia="zh-CN"/>
+        </w:rPr>
+        <w:t>ajax:post {bid:xx}</w:t>
+      </w:r>
+    </w:p>
+    <w:p>
+      <w:pPr>
+        <w:numPr>
+          <w:numId w:val="0"/>
+        </w:numPr>
+        <w:ind w:firstLine="420" w:firstLineChars="0"/>
+        <w:rPr>
+          <w:rFonts w:hint="eastAsia"/>
+          <w:sz w:val="28"/>
+          <w:szCs w:val="28"/>
+          <w:lang w:val="en-US" w:eastAsia="zh-CN"/>
+        </w:rPr>
+      </w:pPr>
+      <w:r>
+        <w:rPr>
+          <w:rFonts w:hint="eastAsia"/>
+          <w:sz w:val="28"/>
+          <w:szCs w:val="28"/>
+          <w:lang w:val="en-US" w:eastAsia="zh-CN"/>
+        </w:rPr>
+        <w:t xml:space="preserve">前端无检查 </w:t>
+      </w:r>
+    </w:p>
+    <w:p>
+      <w:pPr>
+        <w:numPr>
+          <w:numId w:val="0"/>
+        </w:numPr>
+        <w:ind w:firstLine="420" w:firstLineChars="0"/>
+        <w:rPr>
+          <w:rFonts w:hint="eastAsia"/>
+          <w:color w:val="C00000"/>
+          <w:sz w:val="28"/>
+          <w:szCs w:val="28"/>
+          <w:lang w:val="en-US" w:eastAsia="zh-CN"/>
+        </w:rPr>
+      </w:pPr>
+      <w:r>
+        <w:rPr>
+          <w:rFonts w:hint="eastAsia"/>
+          <w:color w:val="C00000"/>
+          <w:sz w:val="28"/>
+          <w:szCs w:val="28"/>
+          <w:lang w:val="en-US" w:eastAsia="zh-CN"/>
+        </w:rPr>
+        <w:t>注意：包含文章的板块不能直接删除！！！</w:t>
+      </w:r>
+    </w:p>
+    <w:p>
+      <w:pPr>
+        <w:numPr>
+          <w:numId w:val="0"/>
+        </w:numPr>
+        <w:ind w:firstLine="420" w:firstLineChars="0"/>
+        <w:rPr>
+          <w:rFonts w:hint="eastAsia"/>
+          <w:sz w:val="28"/>
+          <w:szCs w:val="28"/>
+          <w:lang w:val="en-US" w:eastAsia="zh-CN"/>
+        </w:rPr>
+      </w:pPr>
+      <w:r>
+        <w:rPr>
+          <w:rFonts w:hint="eastAsia"/>
+          <w:sz w:val="28"/>
+          <w:szCs w:val="28"/>
+          <w:lang w:val="en-US" w:eastAsia="zh-CN"/>
+        </w:rPr>
+        <w:t>后端返回 输出类型+代号 F错误 T成功 F1板块不存在 F2里面还有文章 F3 服务器内部错误</w:t>
+      </w:r>
+    </w:p>
+    <w:p>
+      <w:pPr>
+        <w:numPr>
+          <w:ilvl w:val="0"/>
+          <w:numId w:val="1"/>
+        </w:numPr>
+        <w:rPr>
+          <w:rFonts w:hint="eastAsia"/>
+          <w:sz w:val="28"/>
+          <w:szCs w:val="28"/>
+          <w:lang w:val="en-US" w:eastAsia="zh-CN"/>
+        </w:rPr>
+      </w:pPr>
+      <w:r>
+        <w:rPr>
+          <w:rFonts w:hint="eastAsia"/>
+          <w:sz w:val="28"/>
+          <w:szCs w:val="28"/>
+          <w:lang w:val="en-US" w:eastAsia="zh-CN"/>
+        </w:rPr>
+        <w:t>编辑板块</w:t>
+      </w:r>
+    </w:p>
+    <w:p>
+      <w:pPr>
+        <w:numPr>
+          <w:numId w:val="0"/>
+        </w:numPr>
+        <w:ind w:firstLine="420" w:firstLineChars="0"/>
+        <w:rPr>
+          <w:rFonts w:hint="eastAsia"/>
+          <w:sz w:val="28"/>
+          <w:szCs w:val="28"/>
+          <w:lang w:val="en-US" w:eastAsia="zh-CN"/>
+        </w:rPr>
+      </w:pPr>
+      <w:r>
+        <w:rPr>
+          <w:rFonts w:hint="eastAsia"/>
+          <w:sz w:val="28"/>
+          <w:szCs w:val="28"/>
+          <w:lang w:val="en-US" w:eastAsia="zh-CN"/>
+        </w:rPr>
+        <w:t>ajax: post {bid:xx,title: xx ,description: xx, remark: x}</w:t>
+      </w:r>
+    </w:p>
+    <w:p>
+      <w:pPr>
+        <w:numPr>
+          <w:numId w:val="0"/>
+        </w:numPr>
+        <w:ind w:firstLine="420" w:firstLineChars="0"/>
+        <w:rPr>
+          <w:rFonts w:hint="eastAsia"/>
+          <w:sz w:val="28"/>
+          <w:szCs w:val="28"/>
+          <w:lang w:val="en-US" w:eastAsia="zh-CN"/>
+        </w:rPr>
+      </w:pPr>
+      <w:r>
+        <w:rPr>
+          <w:rFonts w:hint="eastAsia"/>
+          <w:sz w:val="28"/>
+          <w:szCs w:val="28"/>
+          <w:lang w:val="en-US" w:eastAsia="zh-CN"/>
+        </w:rPr>
+        <w:t>前端已进行完备检查:内容为</w:t>
+      </w:r>
+    </w:p>
+    <w:p>
+      <w:pPr>
+        <w:numPr>
+          <w:numId w:val="0"/>
+        </w:numPr>
+        <w:ind w:firstLine="420" w:firstLineChars="0"/>
+        <w:rPr>
+          <w:rFonts w:hint="eastAsia"/>
+          <w:sz w:val="28"/>
+          <w:szCs w:val="28"/>
+          <w:lang w:val="en-US" w:eastAsia="zh-CN"/>
+        </w:rPr>
+      </w:pPr>
+      <w:r>
+        <w:rPr>
+          <w:rFonts w:hint="eastAsia"/>
+          <w:sz w:val="28"/>
+          <w:szCs w:val="28"/>
+          <w:lang w:val="en-US" w:eastAsia="zh-CN"/>
+        </w:rPr>
+        <w:t>标题不能为空 标题备注限制50字符、描述限制100字符、字符任意。1个汉字为1个字符</w:t>
+      </w:r>
+    </w:p>
+    <w:p>
+      <w:pPr>
+        <w:numPr>
+          <w:ilvl w:val="0"/>
+          <w:numId w:val="0"/>
+        </w:numPr>
+        <w:ind w:firstLine="420" w:firstLineChars="0"/>
+        <w:rPr>
+          <w:rFonts w:hint="eastAsia"/>
+          <w:sz w:val="28"/>
+          <w:szCs w:val="28"/>
+          <w:lang w:val="en-US" w:eastAsia="zh-CN"/>
+        </w:rPr>
+      </w:pPr>
+      <w:r>
+        <w:rPr>
+          <w:rFonts w:hint="eastAsia"/>
+          <w:sz w:val="28"/>
+          <w:szCs w:val="28"/>
+          <w:lang w:val="en-US" w:eastAsia="zh-CN"/>
+        </w:rPr>
+        <w:t>后端进行修改</w:t>
+      </w:r>
+    </w:p>
+    <w:p>
+      <w:pPr>
+        <w:numPr>
+          <w:numId w:val="0"/>
+        </w:numPr>
+        <w:rPr>
+          <w:rFonts w:hint="eastAsia"/>
+          <w:sz w:val="28"/>
+          <w:szCs w:val="28"/>
+          <w:lang w:val="en-US" w:eastAsia="zh-CN"/>
+        </w:rPr>
+      </w:pPr>
+      <w:r>
+        <w:rPr>
+          <w:rFonts w:hint="eastAsia"/>
+          <w:sz w:val="28"/>
+          <w:szCs w:val="28"/>
+          <w:lang w:val="en-US" w:eastAsia="zh-CN"/>
+        </w:rPr>
+        <w:t>5、添加文章</w:t>
+      </w:r>
+    </w:p>
+    <w:p>
+      <w:pPr>
+        <w:numPr>
+          <w:ilvl w:val="0"/>
+          <w:numId w:val="0"/>
+        </w:numPr>
+        <w:ind w:firstLine="420" w:firstLineChars="0"/>
+        <w:rPr>
+          <w:rFonts w:hint="eastAsia"/>
+          <w:sz w:val="28"/>
+          <w:szCs w:val="28"/>
+          <w:lang w:val="en-US" w:eastAsia="zh-CN"/>
+        </w:rPr>
+      </w:pPr>
+      <w:r>
+        <w:rPr>
+          <w:rFonts w:hint="eastAsia"/>
+          <w:sz w:val="28"/>
+          <w:szCs w:val="28"/>
+          <w:lang w:val="en-US" w:eastAsia="zh-CN"/>
+        </w:rPr>
+        <w:t>ajax: post {blockid:xx,title: xx ,content: xx, remark: x}</w:t>
+      </w:r>
+    </w:p>
+    <w:p>
+      <w:pPr>
+        <w:numPr>
+          <w:ilvl w:val="0"/>
+          <w:numId w:val="0"/>
+        </w:numPr>
+        <w:ind w:firstLine="420" w:firstLineChars="0"/>
+        <w:rPr>
+          <w:rFonts w:hint="eastAsia"/>
+          <w:sz w:val="28"/>
+          <w:szCs w:val="28"/>
+          <w:lang w:val="en-US" w:eastAsia="zh-CN"/>
+        </w:rPr>
+      </w:pPr>
+      <w:r>
+        <w:rPr>
+          <w:rFonts w:hint="eastAsia"/>
+          <w:sz w:val="28"/>
+          <w:szCs w:val="28"/>
+          <w:lang w:val="en-US" w:eastAsia="zh-CN"/>
+        </w:rPr>
+        <w:t>前端已进行完备检查:内容为</w:t>
+      </w:r>
+    </w:p>
+    <w:p>
+      <w:pPr>
+        <w:numPr>
+          <w:ilvl w:val="0"/>
+          <w:numId w:val="0"/>
+        </w:numPr>
+        <w:ind w:firstLine="420" w:firstLineChars="0"/>
+        <w:rPr>
+          <w:rFonts w:hint="eastAsia"/>
+          <w:sz w:val="28"/>
+          <w:szCs w:val="28"/>
+          <w:lang w:val="en-US" w:eastAsia="zh-CN"/>
+        </w:rPr>
+      </w:pPr>
+      <w:r>
+        <w:rPr>
+          <w:rFonts w:hint="eastAsia"/>
+          <w:sz w:val="28"/>
+          <w:szCs w:val="28"/>
+          <w:lang w:val="en-US" w:eastAsia="zh-CN"/>
+        </w:rPr>
+        <w:t>标题不能为空 标题备注限制50字符、内容不能为空（</w:t>
+      </w:r>
+      <w:r>
+        <w:rPr>
+          <w:rFonts w:hint="eastAsia"/>
+          <w:color w:val="FF0000"/>
+          <w:sz w:val="28"/>
+          <w:szCs w:val="28"/>
+          <w:shd w:val="clear" w:color="auto" w:fill="auto"/>
+          <w:lang w:val="en-US" w:eastAsia="zh-CN"/>
+        </w:rPr>
+        <w:t>长度目前不限制</w:t>
+      </w:r>
+      <w:r>
+        <w:rPr>
+          <w:rFonts w:hint="eastAsia"/>
+          <w:sz w:val="28"/>
+          <w:szCs w:val="28"/>
+          <w:lang w:val="en-US" w:eastAsia="zh-CN"/>
+        </w:rPr>
+        <w:t>）、字符任意。1个汉字为1个字符</w:t>
+      </w:r>
+    </w:p>
+    <w:p>
+      <w:pPr>
+        <w:numPr>
+          <w:numId w:val="0"/>
+        </w:numPr>
+        <w:ind w:firstLine="420" w:firstLineChars="0"/>
+        <w:rPr>
+          <w:rFonts w:hint="eastAsia"/>
+          <w:sz w:val="28"/>
+          <w:szCs w:val="28"/>
+          <w:lang w:val="en-US" w:eastAsia="zh-CN"/>
+        </w:rPr>
+      </w:pPr>
+      <w:r>
+        <w:rPr>
+          <w:rFonts w:hint="eastAsia"/>
+          <w:sz w:val="28"/>
+          <w:szCs w:val="28"/>
+          <w:lang w:val="en-US" w:eastAsia="zh-CN"/>
+        </w:rPr>
+        <w:t>不对所属板块</w:t>
+      </w:r>
       <w:bookmarkStart w:id="0" w:name="_GoBack"/>
       <w:bookmarkEnd w:id="0"/>
-    </w:p>
-    <w:p>
-      <w:pPr>
-        <w:numPr>
-          <w:ilvl w:val="0"/>
-          <w:numId w:val="0"/>
-        </w:numPr>
-        <w:rPr>
-          <w:rFonts w:hint="eastAsia"/>
-          <w:sz w:val="28"/>
-          <w:szCs w:val="28"/>
-          <w:lang w:val="en-US" w:eastAsia="zh-CN"/>
-        </w:rPr>
-      </w:pPr>
-    </w:p>
-    <w:p>
-      <w:pPr>
-        <w:numPr>
-          <w:ilvl w:val="0"/>
-          <w:numId w:val="0"/>
-        </w:numPr>
-        <w:rPr>
-          <w:rFonts w:hint="eastAsia"/>
-          <w:sz w:val="28"/>
-          <w:szCs w:val="28"/>
-          <w:lang w:val="en-US" w:eastAsia="zh-CN"/>
-        </w:rPr>
-      </w:pPr>
-    </w:p>
-    <w:p>
-      <w:pPr>
-        <w:numPr>
-          <w:ilvl w:val="0"/>
-          <w:numId w:val="0"/>
-        </w:numPr>
-        <w:rPr>
-          <w:rFonts w:hint="eastAsia"/>
-          <w:sz w:val="28"/>
-          <w:szCs w:val="28"/>
-          <w:lang w:val="en-US" w:eastAsia="zh-CN"/>
-        </w:rPr>
-      </w:pPr>
-      <w:r>
-        <w:rPr>
-          <w:rFonts w:hint="eastAsia"/>
-          <w:sz w:val="28"/>
-          <w:szCs w:val="28"/>
-          <w:lang w:val="en-US" w:eastAsia="zh-CN"/>
-        </w:rPr>
-        <w:t>五、前后端交互</w:t>
-      </w:r>
-    </w:p>
-    <w:p>
-      <w:pPr>
-        <w:numPr>
-          <w:ilvl w:val="0"/>
-          <w:numId w:val="0"/>
-        </w:numPr>
-        <w:rPr>
-          <w:rFonts w:hint="eastAsia"/>
-          <w:sz w:val="28"/>
-          <w:szCs w:val="28"/>
-          <w:lang w:val="en-US" w:eastAsia="zh-CN"/>
-        </w:rPr>
-      </w:pPr>
-      <w:r>
-        <w:rPr>
-          <w:rFonts w:hint="eastAsia"/>
-          <w:sz w:val="28"/>
-          <w:szCs w:val="28"/>
-          <w:lang w:val="en-US" w:eastAsia="zh-CN"/>
-        </w:rPr>
-        <w:t>post均有csrf,以下不重复阐述</w:t>
-      </w:r>
-    </w:p>
-    <w:p>
-      <w:pPr>
-        <w:numPr>
-          <w:ilvl w:val="0"/>
-          <w:numId w:val="0"/>
-        </w:numPr>
-        <w:rPr>
-          <w:rFonts w:hint="eastAsia"/>
-          <w:sz w:val="28"/>
-          <w:szCs w:val="28"/>
-          <w:lang w:val="en-US" w:eastAsia="zh-CN"/>
-        </w:rPr>
-      </w:pPr>
-      <w:r>
-        <w:rPr>
-          <w:rFonts w:hint="eastAsia"/>
-          <w:sz w:val="28"/>
-          <w:szCs w:val="28"/>
-          <w:lang w:val="en-US" w:eastAsia="zh-CN"/>
-        </w:rPr>
-        <w:t>1、登陆:</w:t>
-      </w:r>
-    </w:p>
-    <w:p>
-      <w:pPr>
-        <w:numPr>
-          <w:ilvl w:val="0"/>
-          <w:numId w:val="0"/>
-        </w:numPr>
-        <w:ind w:firstLine="560" w:firstLineChars="200"/>
-        <w:rPr>
-          <w:rFonts w:hint="eastAsia"/>
-          <w:sz w:val="28"/>
-          <w:szCs w:val="28"/>
-          <w:lang w:val="en-US" w:eastAsia="zh-CN"/>
-        </w:rPr>
-      </w:pPr>
-      <w:r>
-        <w:rPr>
-          <w:rFonts w:hint="eastAsia"/>
-          <w:sz w:val="28"/>
-          <w:szCs w:val="28"/>
-          <w:lang w:val="en-US" w:eastAsia="zh-CN"/>
-        </w:rPr>
-        <w:t>ajax: post {username: xx ,password: xx, online: x}</w:t>
-      </w:r>
-    </w:p>
-    <w:p>
-      <w:pPr>
-        <w:numPr>
-          <w:ilvl w:val="0"/>
-          <w:numId w:val="0"/>
-        </w:numPr>
-        <w:ind w:firstLine="560" w:firstLineChars="200"/>
-        <w:rPr>
-          <w:rFonts w:hint="eastAsia"/>
-          <w:sz w:val="28"/>
-          <w:szCs w:val="28"/>
-          <w:lang w:val="en-US" w:eastAsia="zh-CN"/>
-        </w:rPr>
-      </w:pPr>
-      <w:r>
-        <w:rPr>
-          <w:rFonts w:hint="eastAsia"/>
-          <w:sz w:val="28"/>
-          <w:szCs w:val="28"/>
-          <w:lang w:val="en-US" w:eastAsia="zh-CN"/>
-        </w:rPr>
-        <w:t>前端自行检查账号密码长度、字类型合法性</w:t>
-      </w:r>
-    </w:p>
-    <w:p>
-      <w:pPr>
-        <w:numPr>
-          <w:ilvl w:val="0"/>
-          <w:numId w:val="0"/>
-        </w:numPr>
-        <w:ind w:firstLine="560" w:firstLineChars="200"/>
-        <w:rPr>
-          <w:rFonts w:hint="eastAsia"/>
-          <w:sz w:val="28"/>
-          <w:szCs w:val="28"/>
-          <w:lang w:val="en-US" w:eastAsia="zh-CN"/>
-        </w:rPr>
-      </w:pPr>
-      <w:r>
-        <w:rPr>
-          <w:rFonts w:hint="eastAsia"/>
-          <w:sz w:val="28"/>
-          <w:szCs w:val="28"/>
-          <w:lang w:val="en-US" w:eastAsia="zh-CN"/>
-        </w:rPr>
-        <w:t>若合法，后端返回: 类型+代号 F错误 T成功  F0账号不存在 F1账号密码不对应 F2服务器内部错误</w:t>
-      </w:r>
-    </w:p>
-    <w:p>
-      <w:pPr>
-        <w:numPr>
-          <w:ilvl w:val="0"/>
-          <w:numId w:val="0"/>
-        </w:numPr>
-        <w:ind w:firstLine="560" w:firstLineChars="200"/>
-        <w:rPr>
-          <w:rFonts w:hint="eastAsia"/>
-          <w:sz w:val="28"/>
-          <w:szCs w:val="28"/>
-          <w:lang w:val="en-US" w:eastAsia="zh-CN"/>
-        </w:rPr>
-      </w:pPr>
-      <w:r>
-        <w:rPr>
-          <w:rFonts w:hint="eastAsia"/>
-          <w:sz w:val="28"/>
-          <w:szCs w:val="28"/>
-          <w:lang w:val="en-US" w:eastAsia="zh-CN"/>
-        </w:rPr>
-        <w:t>若勾选记录登陆状态(online=1)，浏览器关闭后再打开自动登录。否则浏览器一旦关闭，下一次需重新登陆。</w:t>
-      </w:r>
-    </w:p>
-    <w:p>
-      <w:pPr>
-        <w:numPr>
-          <w:ilvl w:val="0"/>
-          <w:numId w:val="1"/>
-        </w:numPr>
-        <w:rPr>
-          <w:rFonts w:hint="eastAsia"/>
-          <w:sz w:val="28"/>
-          <w:szCs w:val="28"/>
-          <w:lang w:val="en-US" w:eastAsia="zh-CN"/>
-        </w:rPr>
-      </w:pPr>
-      <w:r>
-        <w:rPr>
-          <w:rFonts w:hint="eastAsia"/>
-          <w:sz w:val="28"/>
-          <w:szCs w:val="28"/>
-          <w:lang w:val="en-US" w:eastAsia="zh-CN"/>
-        </w:rPr>
-        <w:t>添加板块</w:t>
-      </w:r>
-    </w:p>
-    <w:p>
-      <w:pPr>
-        <w:numPr>
-          <w:ilvl w:val="0"/>
-          <w:numId w:val="0"/>
-        </w:numPr>
-        <w:ind w:firstLine="560" w:firstLineChars="200"/>
-        <w:rPr>
-          <w:rFonts w:hint="eastAsia"/>
-          <w:sz w:val="28"/>
-          <w:szCs w:val="28"/>
-          <w:lang w:val="en-US" w:eastAsia="zh-CN"/>
-        </w:rPr>
-      </w:pPr>
-      <w:r>
-        <w:rPr>
-          <w:rFonts w:hint="eastAsia"/>
-          <w:sz w:val="28"/>
-          <w:szCs w:val="28"/>
-          <w:lang w:val="en-US" w:eastAsia="zh-CN"/>
-        </w:rPr>
-        <w:t>ajax: post {title: xx ,description: xx, remark: x}</w:t>
-      </w:r>
-    </w:p>
-    <w:p>
-      <w:pPr>
-        <w:numPr>
-          <w:ilvl w:val="0"/>
-          <w:numId w:val="0"/>
-        </w:numPr>
-        <w:ind w:firstLine="560" w:firstLineChars="200"/>
+      <w:r>
+        <w:rPr>
+          <w:rFonts w:hint="eastAsia"/>
+          <w:sz w:val="28"/>
+          <w:szCs w:val="28"/>
+          <w:lang w:val="en-US" w:eastAsia="zh-CN"/>
+        </w:rPr>
+        <w:t>是否存在进行检查</w:t>
+      </w:r>
+    </w:p>
+    <w:p>
+      <w:pPr>
+        <w:numPr>
+          <w:numId w:val="0"/>
+        </w:numPr>
+        <w:ind w:firstLine="420" w:firstLineChars="0"/>
+        <w:rPr>
+          <w:rFonts w:hint="eastAsia"/>
+          <w:color w:val="FF0000"/>
+          <w:sz w:val="28"/>
+          <w:szCs w:val="28"/>
+          <w:lang w:val="en-US" w:eastAsia="zh-CN"/>
+        </w:rPr>
+      </w:pPr>
+      <w:r>
+        <w:rPr>
+          <w:rFonts w:hint="eastAsia"/>
+          <w:sz w:val="28"/>
+          <w:szCs w:val="28"/>
+          <w:lang w:val="en-US" w:eastAsia="zh-CN"/>
+        </w:rPr>
+        <w:t>后端直接添加文章至数据库</w:t>
+      </w:r>
+    </w:p>
+    <w:p>
+      <w:pPr>
+        <w:numPr>
+          <w:numId w:val="0"/>
+        </w:numPr>
+        <w:rPr>
+          <w:rFonts w:hint="eastAsia"/>
+          <w:sz w:val="28"/>
+          <w:szCs w:val="28"/>
+          <w:lang w:val="en-US" w:eastAsia="zh-CN"/>
+        </w:rPr>
+      </w:pPr>
+      <w:r>
+        <w:rPr>
+          <w:rFonts w:hint="eastAsia"/>
+          <w:sz w:val="28"/>
+          <w:szCs w:val="28"/>
+          <w:lang w:val="en-US" w:eastAsia="zh-CN"/>
+        </w:rPr>
+        <w:t>6、删除文章</w:t>
+      </w:r>
+    </w:p>
+    <w:p>
+      <w:pPr>
+        <w:numPr>
+          <w:ilvl w:val="0"/>
+          <w:numId w:val="0"/>
+        </w:numPr>
+        <w:ind w:firstLine="420" w:firstLineChars="0"/>
+        <w:rPr>
+          <w:rFonts w:hint="eastAsia"/>
+          <w:sz w:val="28"/>
+          <w:szCs w:val="28"/>
+          <w:lang w:val="en-US" w:eastAsia="zh-CN"/>
+        </w:rPr>
+      </w:pPr>
+      <w:r>
+        <w:rPr>
+          <w:rFonts w:hint="eastAsia"/>
+          <w:sz w:val="28"/>
+          <w:szCs w:val="28"/>
+          <w:lang w:val="en-US" w:eastAsia="zh-CN"/>
+        </w:rPr>
+        <w:t>ajax:post {aid:xx}</w:t>
+      </w:r>
+    </w:p>
+    <w:p>
+      <w:pPr>
+        <w:numPr>
+          <w:ilvl w:val="0"/>
+          <w:numId w:val="0"/>
+        </w:numPr>
+        <w:ind w:firstLine="420" w:firstLineChars="0"/>
+        <w:rPr>
+          <w:rFonts w:hint="eastAsia"/>
+          <w:sz w:val="28"/>
+          <w:szCs w:val="28"/>
+          <w:lang w:val="en-US" w:eastAsia="zh-CN"/>
+        </w:rPr>
+      </w:pPr>
+      <w:r>
+        <w:rPr>
+          <w:rFonts w:hint="eastAsia"/>
+          <w:sz w:val="28"/>
+          <w:szCs w:val="28"/>
+          <w:lang w:val="en-US" w:eastAsia="zh-CN"/>
+        </w:rPr>
+        <w:t xml:space="preserve">前端无检查 </w:t>
+      </w:r>
+    </w:p>
+    <w:p>
+      <w:pPr>
+        <w:numPr>
+          <w:ilvl w:val="0"/>
+          <w:numId w:val="0"/>
+        </w:numPr>
+        <w:ind w:firstLine="420" w:firstLineChars="0"/>
+        <w:rPr>
+          <w:rFonts w:hint="eastAsia"/>
+          <w:sz w:val="28"/>
+          <w:szCs w:val="28"/>
+          <w:lang w:val="en-US" w:eastAsia="zh-CN"/>
+        </w:rPr>
+      </w:pPr>
+      <w:r>
+        <w:rPr>
+          <w:rFonts w:hint="eastAsia"/>
+          <w:sz w:val="28"/>
+          <w:szCs w:val="28"/>
+          <w:lang w:val="en-US" w:eastAsia="zh-CN"/>
+        </w:rPr>
+        <w:t>后端返回 输出类型+代号 F错误 T成功 F1文章不存在 F2服务器内部错误</w:t>
+      </w:r>
+    </w:p>
+    <w:p>
+      <w:pPr>
+        <w:numPr>
+          <w:numId w:val="0"/>
+        </w:numPr>
+        <w:rPr>
+          <w:rFonts w:hint="eastAsia"/>
+          <w:sz w:val="28"/>
+          <w:szCs w:val="28"/>
+          <w:lang w:val="en-US" w:eastAsia="zh-CN"/>
+        </w:rPr>
+      </w:pPr>
+      <w:r>
+        <w:rPr>
+          <w:rFonts w:hint="eastAsia"/>
+          <w:sz w:val="28"/>
+          <w:szCs w:val="28"/>
+          <w:lang w:val="en-US" w:eastAsia="zh-CN"/>
+        </w:rPr>
+        <w:t>7、编辑文章</w:t>
+      </w:r>
+    </w:p>
+    <w:p>
+      <w:pPr>
+        <w:numPr>
+          <w:ilvl w:val="0"/>
+          <w:numId w:val="0"/>
+        </w:numPr>
+        <w:ind w:firstLine="420" w:firstLineChars="0"/>
+        <w:rPr>
+          <w:rFonts w:hint="eastAsia"/>
+          <w:sz w:val="28"/>
+          <w:szCs w:val="28"/>
+          <w:lang w:val="en-US" w:eastAsia="zh-CN"/>
+        </w:rPr>
+      </w:pPr>
+      <w:r>
+        <w:rPr>
+          <w:rFonts w:hint="eastAsia"/>
+          <w:sz w:val="28"/>
+          <w:szCs w:val="28"/>
+          <w:lang w:val="en-US" w:eastAsia="zh-CN"/>
+        </w:rPr>
+        <w:t>ajax: post {aid:xx,blockid:xx,title: xx ,content: xx, remark: x}</w:t>
+      </w:r>
+    </w:p>
+    <w:p>
+      <w:pPr>
+        <w:numPr>
+          <w:ilvl w:val="0"/>
+          <w:numId w:val="0"/>
+        </w:numPr>
+        <w:ind w:firstLine="420" w:firstLineChars="0"/>
         <w:rPr>
           <w:rFonts w:hint="eastAsia"/>
           <w:sz w:val="28"/>
@@ -1127,85 +1753,48 @@
           <w:ilvl w:val="0"/>
           <w:numId w:val="0"/>
         </w:numPr>
-        <w:ind w:firstLine="560" w:firstLineChars="200"/>
-        <w:rPr>
-          <w:rFonts w:hint="eastAsia"/>
-          <w:sz w:val="28"/>
-          <w:szCs w:val="28"/>
-          <w:lang w:val="en-US" w:eastAsia="zh-CN"/>
-        </w:rPr>
-      </w:pPr>
-      <w:r>
-        <w:rPr>
-          <w:rFonts w:hint="eastAsia"/>
-          <w:sz w:val="28"/>
-          <w:szCs w:val="28"/>
-          <w:lang w:val="en-US" w:eastAsia="zh-CN"/>
-        </w:rPr>
-        <w:t>标题不能为空 标题备注限制50字符、描述限制100字符、字符任意。1个汉字为1个字符</w:t>
-      </w:r>
-    </w:p>
-    <w:p>
-      <w:pPr>
-        <w:numPr>
-          <w:ilvl w:val="0"/>
-          <w:numId w:val="0"/>
-        </w:numPr>
-        <w:ind w:firstLine="560" w:firstLineChars="200"/>
+        <w:ind w:firstLine="420" w:firstLineChars="0"/>
+        <w:rPr>
+          <w:rFonts w:hint="eastAsia"/>
+          <w:sz w:val="28"/>
+          <w:szCs w:val="28"/>
+          <w:lang w:val="en-US" w:eastAsia="zh-CN"/>
+        </w:rPr>
+      </w:pPr>
+      <w:r>
+        <w:rPr>
+          <w:rFonts w:hint="eastAsia"/>
+          <w:sz w:val="28"/>
+          <w:szCs w:val="28"/>
+          <w:lang w:val="en-US" w:eastAsia="zh-CN"/>
+        </w:rPr>
+        <w:t>标题不能为空 标题备注限制50字符、内容不能为空（</w:t>
+      </w:r>
+      <w:r>
         <w:rPr>
           <w:rFonts w:hint="eastAsia"/>
           <w:color w:val="FF0000"/>
           <w:sz w:val="28"/>
           <w:szCs w:val="28"/>
-          <w:lang w:val="en-US" w:eastAsia="zh-CN"/>
-        </w:rPr>
-      </w:pPr>
-      <w:r>
-        <w:rPr>
-          <w:rFonts w:hint="eastAsia"/>
-          <w:sz w:val="28"/>
-          <w:szCs w:val="28"/>
-          <w:lang w:val="en-US" w:eastAsia="zh-CN"/>
-        </w:rPr>
-        <w:t>后端目前直接记录</w:t>
-      </w:r>
-      <w:r>
-        <w:rPr>
-          <w:rFonts w:hint="eastAsia"/>
-          <w:color w:val="FF0000"/>
-          <w:sz w:val="28"/>
-          <w:szCs w:val="28"/>
-          <w:lang w:val="en-US" w:eastAsia="zh-CN"/>
-        </w:rPr>
-        <w:t>（下一版本添加板块上限，限制设置板块或进入这个添加板块页）</w:t>
-      </w:r>
-    </w:p>
-    <w:p>
-      <w:pPr>
-        <w:numPr>
-          <w:ilvl w:val="0"/>
-          <w:numId w:val="1"/>
-        </w:numPr>
-        <w:rPr>
-          <w:rFonts w:hint="eastAsia"/>
-          <w:sz w:val="28"/>
-          <w:szCs w:val="28"/>
-          <w:lang w:val="en-US" w:eastAsia="zh-CN"/>
-        </w:rPr>
-      </w:pPr>
-      <w:r>
-        <w:rPr>
-          <w:rFonts w:hint="eastAsia"/>
-          <w:sz w:val="28"/>
-          <w:szCs w:val="28"/>
-          <w:lang w:val="en-US" w:eastAsia="zh-CN"/>
-        </w:rPr>
-        <w:t>删除板块</w:t>
-      </w:r>
-    </w:p>
-    <w:p>
-      <w:pPr>
-        <w:numPr>
+          <w:shd w:val="clear" w:color="auto" w:fill="auto"/>
+          <w:lang w:val="en-US" w:eastAsia="zh-CN"/>
+        </w:rPr>
+        <w:t>长度目前不限制</w:t>
+      </w:r>
+      <w:r>
+        <w:rPr>
+          <w:rFonts w:hint="eastAsia"/>
+          <w:sz w:val="28"/>
+          <w:szCs w:val="28"/>
+          <w:lang w:val="en-US" w:eastAsia="zh-CN"/>
+        </w:rPr>
+        <w:t>）、字符任意。1个汉字为1个字符</w:t>
+      </w:r>
+    </w:p>
+    <w:p>
+      <w:pPr>
+        <w:numPr>
+          <w:ilvl w:val="0"/>
           <w:numId w:val="0"/>
         </w:numPr>
         <w:ind w:firstLine="420" w:firstLineChars="0"/>
@@ -1223,193 +1812,6 @@
           <w:szCs w:val="28"/>
           <w:lang w:val="en-US" w:eastAsia="zh-CN"/>
         </w:rPr>
-        <w:t>ajax:post {bid:xx}</w:t>
-      </w:r>
-    </w:p>
-    <w:p>
-      <w:pPr>
-        <w:numPr>
-          <w:numId w:val="0"/>
-        </w:numPr>
-        <w:ind w:firstLine="420" w:firstLineChars="0"/>
-        <w:rPr>
-          <w:rFonts w:hint="eastAsia"/>
-          <w:sz w:val="28"/>
-          <w:szCs w:val="28"/>
-          <w:lang w:val="en-US" w:eastAsia="zh-CN"/>
-        </w:rPr>
-      </w:pPr>
-      <w:r>
-        <w:rPr>
-          <w:rFonts w:hint="eastAsia"/>
-          <w:sz w:val="28"/>
-          <w:szCs w:val="28"/>
-          <w:lang w:val="en-US" w:eastAsia="zh-CN"/>
-        </w:rPr>
-        <w:t xml:space="preserve">前端无检查 </w:t>
-      </w:r>
-    </w:p>
-    <w:p>
-      <w:pPr>
-        <w:numPr>
-          <w:numId w:val="0"/>
-        </w:numPr>
-        <w:ind w:firstLine="420" w:firstLineChars="0"/>
-        <w:rPr>
-          <w:rFonts w:hint="eastAsia"/>
-          <w:color w:val="C00000"/>
-          <w:sz w:val="28"/>
-          <w:szCs w:val="28"/>
-          <w:lang w:val="en-US" w:eastAsia="zh-CN"/>
-        </w:rPr>
-      </w:pPr>
-      <w:r>
-        <w:rPr>
-          <w:rFonts w:hint="eastAsia"/>
-          <w:color w:val="C00000"/>
-          <w:sz w:val="28"/>
-          <w:szCs w:val="28"/>
-          <w:lang w:val="en-US" w:eastAsia="zh-CN"/>
-        </w:rPr>
-        <w:t>注意：包含文章的板块不能直接删除！！！</w:t>
-      </w:r>
-    </w:p>
-    <w:p>
-      <w:pPr>
-        <w:numPr>
-          <w:numId w:val="0"/>
-        </w:numPr>
-        <w:ind w:firstLine="420" w:firstLineChars="0"/>
-        <w:rPr>
-          <w:rFonts w:hint="eastAsia"/>
-          <w:sz w:val="28"/>
-          <w:szCs w:val="28"/>
-          <w:lang w:val="en-US" w:eastAsia="zh-CN"/>
-        </w:rPr>
-      </w:pPr>
-      <w:r>
-        <w:rPr>
-          <w:rFonts w:hint="eastAsia"/>
-          <w:sz w:val="28"/>
-          <w:szCs w:val="28"/>
-          <w:lang w:val="en-US" w:eastAsia="zh-CN"/>
-        </w:rPr>
-        <w:t>后端返回 输出类型+代号 F错误 T成功 F1 板块不存在 F2里面还有文章 F3 服务器内部错误</w:t>
-      </w:r>
-    </w:p>
-    <w:p>
-      <w:pPr>
-        <w:numPr>
-          <w:ilvl w:val="0"/>
-          <w:numId w:val="1"/>
-        </w:numPr>
-        <w:rPr>
-          <w:rFonts w:hint="eastAsia"/>
-          <w:sz w:val="28"/>
-          <w:szCs w:val="28"/>
-          <w:lang w:val="en-US" w:eastAsia="zh-CN"/>
-        </w:rPr>
-      </w:pPr>
-      <w:r>
-        <w:rPr>
-          <w:rFonts w:hint="eastAsia"/>
-          <w:sz w:val="28"/>
-          <w:szCs w:val="28"/>
-          <w:lang w:val="en-US" w:eastAsia="zh-CN"/>
-        </w:rPr>
-        <w:t>编辑板块</w:t>
-      </w:r>
-    </w:p>
-    <w:p>
-      <w:pPr>
-        <w:numPr>
-          <w:numId w:val="0"/>
-        </w:numPr>
-        <w:ind w:firstLine="420" w:firstLineChars="0"/>
-        <w:rPr>
-          <w:rFonts w:hint="eastAsia"/>
-          <w:sz w:val="28"/>
-          <w:szCs w:val="28"/>
-          <w:lang w:val="en-US" w:eastAsia="zh-CN"/>
-        </w:rPr>
-      </w:pPr>
-      <w:r>
-        <w:rPr>
-          <w:rFonts w:hint="eastAsia"/>
-          <w:sz w:val="28"/>
-          <w:szCs w:val="28"/>
-          <w:lang w:val="en-US" w:eastAsia="zh-CN"/>
-        </w:rPr>
-        <w:t>ajax: post {bid:xx,title: xx ,description: xx, remark: x}</w:t>
-      </w:r>
-    </w:p>
-    <w:p>
-      <w:pPr>
-        <w:numPr>
-          <w:numId w:val="0"/>
-        </w:numPr>
-        <w:ind w:firstLine="420" w:firstLineChars="0"/>
-        <w:rPr>
-          <w:rFonts w:hint="eastAsia"/>
-          <w:sz w:val="28"/>
-          <w:szCs w:val="28"/>
-          <w:lang w:val="en-US" w:eastAsia="zh-CN"/>
-        </w:rPr>
-      </w:pPr>
-      <w:r>
-        <w:rPr>
-          <w:rFonts w:hint="eastAsia"/>
-          <w:sz w:val="28"/>
-          <w:szCs w:val="28"/>
-          <w:lang w:val="en-US" w:eastAsia="zh-CN"/>
-        </w:rPr>
-        <w:t>前端已进行完备检查:内容为</w:t>
-      </w:r>
-    </w:p>
-    <w:p>
-      <w:pPr>
-        <w:numPr>
-          <w:numId w:val="0"/>
-        </w:numPr>
-        <w:ind w:firstLine="420" w:firstLineChars="0"/>
-        <w:rPr>
-          <w:rFonts w:hint="eastAsia"/>
-          <w:sz w:val="28"/>
-          <w:szCs w:val="28"/>
-          <w:lang w:val="en-US" w:eastAsia="zh-CN"/>
-        </w:rPr>
-      </w:pPr>
-      <w:r>
-        <w:rPr>
-          <w:rFonts w:hint="eastAsia"/>
-          <w:sz w:val="28"/>
-          <w:szCs w:val="28"/>
-          <w:lang w:val="en-US" w:eastAsia="zh-CN"/>
-        </w:rPr>
-        <w:t>标题不能为空 标题备注限制50字符、描述限制100字符、字符任意。1个汉字为1个字符</w:t>
-      </w:r>
-    </w:p>
-    <w:p>
-      <w:pPr>
-        <w:numPr>
-          <w:ilvl w:val="0"/>
-          <w:numId w:val="0"/>
-        </w:numPr>
-        <w:ind w:firstLine="420" w:firstLineChars="0"/>
-        <w:rPr>
-          <w:rFonts w:hint="eastAsia"/>
-          <w:sz w:val="28"/>
-          <w:szCs w:val="28"/>
-          <w:lang w:val="en-US" w:eastAsia="zh-CN"/>
-        </w:rPr>
-      </w:pPr>
-      <w:r>
-        <w:rPr>
-          <w:rFonts w:hint="eastAsia"/>
-          <w:sz w:val="28"/>
-          <w:szCs w:val="28"/>
-          <w:lang w:val="en-US" w:eastAsia="zh-CN"/>
-        </w:rPr>
         <w:t>后端进行修改</w:t>
       </w:r>
     </w:p>
@@ -1418,168 +1820,6 @@
         <w:numPr>
           <w:numId w:val="0"/>
         </w:numPr>
-        <w:rPr>
-          <w:rFonts w:hint="eastAsia"/>
-          <w:sz w:val="28"/>
-          <w:szCs w:val="28"/>
-          <w:lang w:val="en-US" w:eastAsia="zh-CN"/>
-        </w:rPr>
-      </w:pPr>
-      <w:r>
-        <w:rPr>
-          <w:rFonts w:hint="eastAsia"/>
-          <w:sz w:val="28"/>
-          <w:szCs w:val="28"/>
-          <w:lang w:val="en-US" w:eastAsia="zh-CN"/>
-        </w:rPr>
-        <w:t>5、添加文章</w:t>
-      </w:r>
-    </w:p>
-    <w:p>
-      <w:pPr>
-        <w:numPr>
-          <w:ilvl w:val="0"/>
-          <w:numId w:val="0"/>
-        </w:numPr>
-        <w:ind w:firstLine="420" w:firstLineChars="0"/>
-        <w:rPr>
-          <w:rFonts w:hint="eastAsia"/>
-          <w:sz w:val="28"/>
-          <w:szCs w:val="28"/>
-          <w:lang w:val="en-US" w:eastAsia="zh-CN"/>
-        </w:rPr>
-      </w:pPr>
-      <w:r>
-        <w:rPr>
-          <w:rFonts w:hint="eastAsia"/>
-          <w:sz w:val="28"/>
-          <w:szCs w:val="28"/>
-          <w:lang w:val="en-US" w:eastAsia="zh-CN"/>
-        </w:rPr>
-        <w:t>ajax: post {blockid:xx,title: xx ,content: xx, remark: x}</w:t>
-      </w:r>
-    </w:p>
-    <w:p>
-      <w:pPr>
-        <w:numPr>
-          <w:ilvl w:val="0"/>
-          <w:numId w:val="0"/>
-        </w:numPr>
-        <w:ind w:firstLine="420" w:firstLineChars="0"/>
-        <w:rPr>
-          <w:rFonts w:hint="eastAsia"/>
-          <w:sz w:val="28"/>
-          <w:szCs w:val="28"/>
-          <w:lang w:val="en-US" w:eastAsia="zh-CN"/>
-        </w:rPr>
-      </w:pPr>
-      <w:r>
-        <w:rPr>
-          <w:rFonts w:hint="eastAsia"/>
-          <w:sz w:val="28"/>
-          <w:szCs w:val="28"/>
-          <w:lang w:val="en-US" w:eastAsia="zh-CN"/>
-        </w:rPr>
-        <w:t>前端已进行完备检查:内容为</w:t>
-      </w:r>
-    </w:p>
-    <w:p>
-      <w:pPr>
-        <w:numPr>
-          <w:ilvl w:val="0"/>
-          <w:numId w:val="0"/>
-        </w:numPr>
-        <w:ind w:firstLine="420" w:firstLineChars="0"/>
-        <w:rPr>
-          <w:rFonts w:hint="eastAsia"/>
-          <w:sz w:val="28"/>
-          <w:szCs w:val="28"/>
-          <w:lang w:val="en-US" w:eastAsia="zh-CN"/>
-        </w:rPr>
-      </w:pPr>
-      <w:r>
-        <w:rPr>
-          <w:rFonts w:hint="eastAsia"/>
-          <w:sz w:val="28"/>
-          <w:szCs w:val="28"/>
-          <w:lang w:val="en-US" w:eastAsia="zh-CN"/>
-        </w:rPr>
-        <w:t>标题不能为空 标题备注限制50字符、内容不能为空（</w:t>
-      </w:r>
-      <w:r>
-        <w:rPr>
-          <w:rFonts w:hint="eastAsia"/>
-          <w:color w:val="FF0000"/>
-          <w:sz w:val="28"/>
-          <w:szCs w:val="28"/>
-          <w:shd w:val="clear" w:color="auto" w:fill="auto"/>
-          <w:lang w:val="en-US" w:eastAsia="zh-CN"/>
-        </w:rPr>
-        <w:t>长度目前不限制</w:t>
-      </w:r>
-      <w:r>
-        <w:rPr>
-          <w:rFonts w:hint="eastAsia"/>
-          <w:sz w:val="28"/>
-          <w:szCs w:val="28"/>
-          <w:lang w:val="en-US" w:eastAsia="zh-CN"/>
-        </w:rPr>
-        <w:t>）、字符任意。1个汉字为1个字符</w:t>
-      </w:r>
-    </w:p>
-    <w:p>
-      <w:pPr>
-        <w:numPr>
-          <w:numId w:val="0"/>
-        </w:numPr>
-        <w:ind w:firstLine="420" w:firstLineChars="0"/>
-        <w:rPr>
-          <w:rFonts w:hint="eastAsia"/>
-          <w:sz w:val="28"/>
-          <w:szCs w:val="28"/>
-          <w:lang w:val="en-US" w:eastAsia="zh-CN"/>
-        </w:rPr>
-      </w:pPr>
-      <w:r>
-        <w:rPr>
-          <w:rFonts w:hint="eastAsia"/>
-          <w:sz w:val="28"/>
-          <w:szCs w:val="28"/>
-          <w:lang w:val="en-US" w:eastAsia="zh-CN"/>
-        </w:rPr>
-        <w:t>不对所属板块进行检查</w:t>
-      </w:r>
-    </w:p>
-    <w:p>
-      <w:pPr>
-        <w:numPr>
-          <w:numId w:val="0"/>
-        </w:numPr>
-        <w:ind w:firstLine="420" w:firstLineChars="0"/>
-        <w:rPr>
-          <w:rFonts w:hint="eastAsia"/>
-          <w:color w:val="FF0000"/>
-          <w:sz w:val="28"/>
-          <w:szCs w:val="28"/>
-          <w:lang w:val="en-US" w:eastAsia="zh-CN"/>
-        </w:rPr>
-      </w:pPr>
-      <w:r>
-        <w:rPr>
-          <w:rFonts w:hint="eastAsia"/>
-          <w:sz w:val="28"/>
-          <w:szCs w:val="28"/>
-          <w:lang w:val="en-US" w:eastAsia="zh-CN"/>
-        </w:rPr>
-        <w:t>后端直接添加文章至数据库</w:t>
-      </w:r>
-    </w:p>
-    <w:p>
-      <w:pPr>
-        <w:numPr>
-          <w:numId w:val="0"/>
-        </w:numPr>
-        <w:ind w:firstLine="420" w:firstLineChars="0"/>
         <w:rPr>
           <w:rFonts w:hint="eastAsia"/>
           <w:sz w:val="28"/>

</xml_diff>